<commit_message>
Terminando módulo 2.uso de strings y ciclos
</commit_message>
<xml_diff>
--- a/2. Curso de python/Datos importantes.docx
+++ b/2. Curso de python/Datos importantes.docx
@@ -68,57 +68,249 @@
         <w:tab/>
         <w:t xml:space="preserve">   </w:t>
       </w:r>
+      <w:r>
+        <w:rPr>
+          <w:lang w:val="es-CO"/>
+        </w:rPr>
+        <w:t>print('${} pesos mexicanos son ${} pesos colombianos'.format(ammount,result))</w:t>
+      </w:r>
+    </w:p>
+    <w:p>
+      <w:pPr>
+        <w:pStyle w:val="Prrafodelista"/>
+        <w:numPr>
+          <w:ilvl w:val="1"/>
+          <w:numId w:val="1"/>
+        </w:numPr>
+        <w:rPr>
+          <w:lang w:val="es-CO"/>
+        </w:rPr>
+      </w:pPr>
+      <w:r>
+        <w:rPr>
+          <w:lang w:val="es-CO"/>
+        </w:rPr>
+        <w:t xml:space="preserve">No se puede modificar un string para cambiar algo del string se crea uno nuevo asi: </w:t>
+      </w:r>
+      <w:r>
+        <w:rPr>
+          <w:lang w:val="es-CO"/>
+        </w:rPr>
+        <w:tab/>
+      </w:r>
+      <w:r>
+        <w:rPr>
+          <w:lang w:val="es-CO"/>
+        </w:rPr>
+        <w:tab/>
+        <w:t>r = ‘l’ + s[1:]</w:t>
+      </w:r>
+    </w:p>
+    <w:p>
+      <w:pPr>
+        <w:pStyle w:val="Prrafodelista"/>
+        <w:numPr>
+          <w:ilvl w:val="1"/>
+          <w:numId w:val="1"/>
+        </w:numPr>
+        <w:rPr>
+          <w:lang w:val="es-CO"/>
+        </w:rPr>
+      </w:pPr>
+      <w:r>
+        <w:rPr>
+          <w:lang w:val="es-CO"/>
+        </w:rPr>
+        <w:t>Se puede “dividir un string” creando uno nuevo  s[1:3] (va hasta el índice 3 pero no lo incluye),</w:t>
+      </w:r>
+      <w:r>
+        <w:rPr>
+          <w:lang w:val="es-CO"/>
+        </w:rPr>
+        <w:t xml:space="preserve"> </w:t>
+      </w:r>
+      <w:r>
+        <w:rPr>
+          <w:lang w:val="es-CO"/>
+        </w:rPr>
+        <w:t>s[1:]</w:t>
+      </w:r>
+      <w:r>
+        <w:rPr>
+          <w:lang w:val="es-CO"/>
+        </w:rPr>
+        <w:t>, s[1:6:2] (del índice uno al dos saltando de dos caractares),   s[::-1] (voltea la palabra)</w:t>
+      </w:r>
+      <w:r>
+        <w:rPr>
+          <w:lang w:val="es-CO"/>
+        </w:rPr>
+        <w:t>, en otras palablas s[inicio,final,saltos]</w:t>
+      </w:r>
+    </w:p>
+    <w:p>
+      <w:pPr>
+        <w:pStyle w:val="Prrafodelista"/>
+        <w:numPr>
+          <w:ilvl w:val="1"/>
+          <w:numId w:val="1"/>
+        </w:numPr>
+        <w:rPr>
+          <w:lang w:val="es-CO"/>
+        </w:rPr>
+      </w:pPr>
+      <w:r>
+        <w:rPr>
+          <w:lang w:val="es-CO"/>
+        </w:rPr>
+        <w:t>El range también puede ser range(inicio,final,saltos) y tampoco incluye el final, ej: range(1,10,2) -&gt; 1,3,5,7,9</w:t>
+      </w:r>
+    </w:p>
+    <w:p>
+      <w:pPr>
+        <w:pStyle w:val="Prrafodelista"/>
+        <w:numPr>
+          <w:ilvl w:val="1"/>
+          <w:numId w:val="1"/>
+        </w:numPr>
+        <w:rPr>
+          <w:lang w:val="es-CO"/>
+        </w:rPr>
+      </w:pPr>
+      <w:r>
+        <w:rPr>
+          <w:lang w:val="es-CO"/>
+        </w:rPr>
+        <w:t>Generar números aleatorios: import random</w:t>
+      </w:r>
+      <w:r>
+        <w:rPr>
+          <w:lang w:val="es-CO"/>
+        </w:rPr>
+        <w:tab/>
+        <w:t xml:space="preserve">y luego </w:t>
+      </w:r>
+      <w:r>
+        <w:rPr>
+          <w:lang w:val="es-CO"/>
+        </w:rPr>
+        <w:tab/>
+      </w:r>
+      <w:r>
+        <w:rPr>
+          <w:lang w:val="es-CO"/>
+        </w:rPr>
+        <w:tab/>
+        <w:t>random.randint(0,20)</w:t>
+      </w:r>
+    </w:p>
+    <w:p>
+      <w:pPr>
+        <w:pStyle w:val="Prrafodelista"/>
+        <w:numPr>
+          <w:ilvl w:val="1"/>
+          <w:numId w:val="1"/>
+        </w:numPr>
+        <w:rPr>
+          <w:lang w:val="es-CO"/>
+        </w:rPr>
+      </w:pPr>
+      <w:r>
+        <w:rPr>
+          <w:noProof/>
+        </w:rPr>
+        <w:drawing>
+          <wp:inline distT="0" distB="0" distL="0" distR="0" wp14:anchorId="57958B3C" wp14:editId="044E576C">
+            <wp:extent cx="4520793" cy="2366909"/>
+            <wp:effectExtent l="0" t="0" r="0" b="0"/>
+            <wp:docPr id="1" name="Imagen 1"/>
+            <wp:cNvGraphicFramePr>
+              <a:graphicFrameLocks xmlns:a="http://schemas.openxmlformats.org/drawingml/2006/main" noChangeAspect="1"/>
+            </wp:cNvGraphicFramePr>
+            <a:graphic xmlns:a="http://schemas.openxmlformats.org/drawingml/2006/main">
+              <a:graphicData uri="http://schemas.openxmlformats.org/drawingml/2006/picture">
+                <pic:pic xmlns:pic="http://schemas.openxmlformats.org/drawingml/2006/picture">
+                  <pic:nvPicPr>
+                    <pic:cNvPr id="1" name=""/>
+                    <pic:cNvPicPr/>
+                  </pic:nvPicPr>
+                  <pic:blipFill rotWithShape="1">
+                    <a:blip r:embed="rId5"/>
+                    <a:srcRect l="1955" t="11592" r="48251" b="42039"/>
+                    <a:stretch/>
+                  </pic:blipFill>
+                  <pic:spPr bwMode="auto">
+                    <a:xfrm>
+                      <a:off x="0" y="0"/>
+                      <a:ext cx="4544508" cy="2379325"/>
+                    </a:xfrm>
+                    <a:prstGeom prst="rect">
+                      <a:avLst/>
+                    </a:prstGeom>
+                    <a:ln>
+                      <a:noFill/>
+                    </a:ln>
+                    <a:extLst>
+                      <a:ext uri="{53640926-AAD7-44D8-BBD7-CCE9431645EC}">
+                        <a14:shadowObscured xmlns:a14="http://schemas.microsoft.com/office/drawing/2010/main"/>
+                      </a:ext>
+                    </a:extLst>
+                  </pic:spPr>
+                </pic:pic>
+              </a:graphicData>
+            </a:graphic>
+          </wp:inline>
+        </w:drawing>
+      </w:r>
+      <w:r>
+        <w:rPr>
+          <w:lang w:val="es-CO"/>
+        </w:rPr>
+        <w:t xml:space="preserve">               upper -&gt; regresa un string en mayúsculas, lower -&gt; regresa un string en minúsculas, find -&gt; regresa el índice lógico de un carácter (nombre.find(‘L’)).</w:t>
+      </w:r>
+    </w:p>
+    <w:p>
+      <w:pPr>
+        <w:pStyle w:val="Prrafodelista"/>
+        <w:numPr>
+          <w:ilvl w:val="0"/>
+          <w:numId w:val="1"/>
+        </w:numPr>
+        <w:rPr>
+          <w:lang w:val="es-CO"/>
+        </w:rPr>
+      </w:pPr>
+      <w:r>
+        <w:rPr>
+          <w:lang w:val="es-CO"/>
+        </w:rPr>
+        <w:t>Listas</w:t>
+      </w:r>
+    </w:p>
+    <w:p>
+      <w:pPr>
+        <w:pStyle w:val="Prrafodelista"/>
+        <w:numPr>
+          <w:ilvl w:val="1"/>
+          <w:numId w:val="1"/>
+        </w:numPr>
+        <w:rPr>
+          <w:lang w:val="es-CO"/>
+        </w:rPr>
+      </w:pPr>
+      <w:r>
+        <w:rPr>
+          <w:lang w:val="es-CO"/>
+        </w:rPr>
+        <w:t>inse</w:t>
+      </w:r>
       <w:bookmarkStart w:id="0" w:name="_GoBack"/>
       <w:bookmarkEnd w:id="0"/>
-      <w:proofErr w:type="spellStart"/>
-      <w:proofErr w:type="gramStart"/>
-      <w:r>
-        <w:rPr>
-          <w:lang w:val="es-CO"/>
-        </w:rPr>
-        <w:t>print</w:t>
-      </w:r>
-      <w:proofErr w:type="spellEnd"/>
-      <w:r>
-        <w:rPr>
-          <w:lang w:val="es-CO"/>
-        </w:rPr>
-        <w:t>(</w:t>
-      </w:r>
-      <w:proofErr w:type="gramEnd"/>
-      <w:r>
-        <w:rPr>
-          <w:lang w:val="es-CO"/>
-        </w:rPr>
-        <w:t>'${} pesos mexicanos son ${} pesos colombianos'.</w:t>
-      </w:r>
-      <w:proofErr w:type="spellStart"/>
-      <w:r>
-        <w:rPr>
-          <w:lang w:val="es-CO"/>
-        </w:rPr>
-        <w:t>format</w:t>
-      </w:r>
-      <w:proofErr w:type="spellEnd"/>
-      <w:r>
-        <w:rPr>
-          <w:lang w:val="es-CO"/>
-        </w:rPr>
-        <w:t>(</w:t>
-      </w:r>
-      <w:proofErr w:type="spellStart"/>
-      <w:r>
-        <w:rPr>
-          <w:lang w:val="es-CO"/>
-        </w:rPr>
-        <w:t>ammount,result</w:t>
-      </w:r>
-      <w:proofErr w:type="spellEnd"/>
-      <w:r>
-        <w:rPr>
-          <w:lang w:val="es-CO"/>
-        </w:rPr>
-        <w:t>))</w:t>
+      <w:r>
+        <w:rPr>
+          <w:lang w:val="es-CO"/>
+        </w:rPr>
+        <w:t>rt: añade un nuevo elemento a la lista</w:t>
       </w:r>
     </w:p>
     <w:sectPr>

</xml_diff>

<commit_message>
Terminando tercera parte del curso Estructuras de datos
</commit_message>
<xml_diff>
--- a/2. Curso de python/Datos importantes.docx
+++ b/2. Curso de python/Datos importantes.docx
@@ -266,7 +266,19 @@
         <w:rPr>
           <w:lang w:val="es-CO"/>
         </w:rPr>
-        <w:t xml:space="preserve">               upper -&gt; regresa un string en mayúsculas, lower -&gt; regresa un string en minúsculas, find -&gt; regresa el índice lógico de un carácter (nombre.find(‘L’)).</w:t>
+        <w:t xml:space="preserve">               upper -&gt; regresa un string en mayúsculas, lower -&gt; regresa un string en minúsculas, find -&gt; regresa el índice lógico de un carácter (nombre.find(‘L’))</w:t>
+      </w:r>
+      <w:r>
+        <w:rPr>
+          <w:lang w:val="es-CO"/>
+        </w:rPr>
+        <w:t>, Split -&gt; separa con el carácter definido por el usuario</w:t>
+      </w:r>
+      <w:r>
+        <w:rPr>
+          <w:lang w:val="es-CO"/>
+        </w:rPr>
+        <w:t>.</w:t>
       </w:r>
     </w:p>
     <w:p>
@@ -302,15 +314,803 @@
         <w:rPr>
           <w:lang w:val="es-CO"/>
         </w:rPr>
-        <w:t>inse</w:t>
+        <w:t>Para crear listas</w:t>
+      </w:r>
+    </w:p>
+    <w:p>
+      <w:pPr>
+        <w:pStyle w:val="Prrafodelista"/>
+        <w:numPr>
+          <w:ilvl w:val="2"/>
+          <w:numId w:val="1"/>
+        </w:numPr>
+        <w:rPr>
+          <w:lang w:val="es-CO"/>
+        </w:rPr>
+      </w:pPr>
+      <w:r>
+        <w:rPr>
+          <w:lang w:val="es-CO"/>
+        </w:rPr>
+        <w:t>Amigos = list()</w:t>
+      </w:r>
+    </w:p>
+    <w:p>
+      <w:pPr>
+        <w:pStyle w:val="Prrafodelista"/>
+        <w:numPr>
+          <w:ilvl w:val="2"/>
+          <w:numId w:val="1"/>
+        </w:numPr>
+        <w:rPr>
+          <w:lang w:val="es-CO"/>
+        </w:rPr>
+      </w:pPr>
+      <w:r>
+        <w:rPr>
+          <w:lang w:val="es-CO"/>
+        </w:rPr>
+        <w:t>Amigos = []</w:t>
+      </w:r>
+    </w:p>
+    <w:p>
+      <w:pPr>
+        <w:pStyle w:val="Prrafodelista"/>
+        <w:numPr>
+          <w:ilvl w:val="1"/>
+          <w:numId w:val="1"/>
+        </w:numPr>
+        <w:rPr>
+          <w:lang w:val="es-CO"/>
+        </w:rPr>
+      </w:pPr>
+      <w:r>
+        <w:rPr>
+          <w:lang w:val="es-CO"/>
+        </w:rPr>
+        <w:t>Añadir un objeto al final de la</w:t>
+      </w:r>
+      <w:r>
+        <w:rPr>
+          <w:lang w:val="es-CO"/>
+        </w:rPr>
+        <w:t xml:space="preserve"> lista</w:t>
+      </w:r>
+    </w:p>
+    <w:p>
+      <w:pPr>
+        <w:pStyle w:val="Prrafodelista"/>
+        <w:numPr>
+          <w:ilvl w:val="2"/>
+          <w:numId w:val="1"/>
+        </w:numPr>
+        <w:rPr>
+          <w:lang w:val="es-CO"/>
+        </w:rPr>
+      </w:pPr>
+      <w:r>
+        <w:rPr>
+          <w:lang w:val="es-CO"/>
+        </w:rPr>
+        <w:t>Amigos.append(‘pedro’)</w:t>
+      </w:r>
+    </w:p>
+    <w:p>
+      <w:pPr>
+        <w:pStyle w:val="Prrafodelista"/>
+        <w:numPr>
+          <w:ilvl w:val="1"/>
+          <w:numId w:val="1"/>
+        </w:numPr>
+        <w:rPr>
+          <w:lang w:val="es-CO"/>
+        </w:rPr>
+      </w:pPr>
+      <w:r>
+        <w:rPr>
+          <w:lang w:val="es-CO"/>
+        </w:rPr>
+        <w:t>Eliminar el último elemento de la lista</w:t>
+      </w:r>
+    </w:p>
+    <w:p>
+      <w:pPr>
+        <w:pStyle w:val="Prrafodelista"/>
+        <w:numPr>
+          <w:ilvl w:val="2"/>
+          <w:numId w:val="1"/>
+        </w:numPr>
+        <w:rPr>
+          <w:lang w:val="es-CO"/>
+        </w:rPr>
+      </w:pPr>
+      <w:r>
+        <w:rPr>
+          <w:lang w:val="es-CO"/>
+        </w:rPr>
+        <w:t>Amigos.pop()</w:t>
+      </w:r>
+    </w:p>
+    <w:p>
+      <w:pPr>
+        <w:pStyle w:val="Prrafodelista"/>
+        <w:numPr>
+          <w:ilvl w:val="1"/>
+          <w:numId w:val="1"/>
+        </w:numPr>
+        <w:rPr>
+          <w:lang w:val="es-CO"/>
+        </w:rPr>
+      </w:pPr>
+      <w:r>
+        <w:rPr>
+          <w:lang w:val="es-CO"/>
+        </w:rPr>
+        <w:t>Ordenar la lista</w:t>
+      </w:r>
+    </w:p>
+    <w:p>
+      <w:pPr>
+        <w:pStyle w:val="Prrafodelista"/>
+        <w:numPr>
+          <w:ilvl w:val="2"/>
+          <w:numId w:val="1"/>
+        </w:numPr>
+        <w:rPr>
+          <w:lang w:val="es-CO"/>
+        </w:rPr>
+      </w:pPr>
+      <w:r>
+        <w:rPr>
+          <w:lang w:val="es-CO"/>
+        </w:rPr>
+        <w:t>Lista.sort()</w:t>
+      </w:r>
+    </w:p>
+    <w:p>
+      <w:pPr>
+        <w:pStyle w:val="Prrafodelista"/>
+        <w:numPr>
+          <w:ilvl w:val="1"/>
+          <w:numId w:val="1"/>
+        </w:numPr>
+        <w:rPr>
+          <w:lang w:val="es-CO"/>
+        </w:rPr>
+      </w:pPr>
+      <w:r>
+        <w:rPr>
+          <w:lang w:val="es-CO"/>
+        </w:rPr>
+        <w:t>Eliminar un elemento de la lista con su índice</w:t>
+      </w:r>
+    </w:p>
+    <w:p>
+      <w:pPr>
+        <w:pStyle w:val="Prrafodelista"/>
+        <w:numPr>
+          <w:ilvl w:val="2"/>
+          <w:numId w:val="1"/>
+        </w:numPr>
+        <w:rPr>
+          <w:lang w:val="es-CO"/>
+        </w:rPr>
+      </w:pPr>
+      <w:r>
+        <w:rPr>
+          <w:lang w:val="es-CO"/>
+        </w:rPr>
+        <w:t>del lista[índice]</w:t>
+      </w:r>
+    </w:p>
+    <w:p>
+      <w:pPr>
+        <w:pStyle w:val="Prrafodelista"/>
+        <w:numPr>
+          <w:ilvl w:val="1"/>
+          <w:numId w:val="1"/>
+        </w:numPr>
+        <w:rPr>
+          <w:lang w:val="es-CO"/>
+        </w:rPr>
+      </w:pPr>
+      <w:r>
+        <w:rPr>
+          <w:lang w:val="es-CO"/>
+        </w:rPr>
+        <w:t>Operaciones con listas</w:t>
+      </w:r>
+    </w:p>
+    <w:p>
+      <w:pPr>
+        <w:pStyle w:val="Prrafodelista"/>
+        <w:numPr>
+          <w:ilvl w:val="2"/>
+          <w:numId w:val="1"/>
+        </w:numPr>
+        <w:rPr>
+          <w:lang w:val="es-CO"/>
+        </w:rPr>
+      </w:pPr>
+      <w:r>
+        <w:rPr>
+          <w:lang w:val="es-CO"/>
+        </w:rPr>
+        <w:t>Suma -&gt; lista3 = lista1 + lista2 -&gt; une las dos listas</w:t>
+      </w:r>
+    </w:p>
+    <w:p>
+      <w:pPr>
+        <w:pStyle w:val="Prrafodelista"/>
+        <w:numPr>
+          <w:ilvl w:val="2"/>
+          <w:numId w:val="1"/>
+        </w:numPr>
+        <w:rPr>
+          <w:lang w:val="es-CO"/>
+        </w:rPr>
+      </w:pPr>
+      <w:r>
+        <w:rPr>
+          <w:lang w:val="es-CO"/>
+        </w:rPr>
+        <w:t>Multiplicación -&gt; lista3 = lista1 * 5 -&gt; multiplica cada elemento dentro de la lista</w:t>
+      </w:r>
+    </w:p>
+    <w:p>
+      <w:pPr>
+        <w:pStyle w:val="Prrafodelista"/>
+        <w:numPr>
+          <w:ilvl w:val="2"/>
+          <w:numId w:val="1"/>
+        </w:numPr>
+        <w:rPr>
+          <w:lang w:val="es-CO"/>
+        </w:rPr>
+      </w:pPr>
+      <w:r>
+        <w:rPr>
+          <w:lang w:val="es-CO"/>
+        </w:rPr>
+        <w:t xml:space="preserve">Se puede usar slices lista3[::-1] y los demás </w:t>
+      </w:r>
+    </w:p>
+    <w:p>
+      <w:pPr>
+        <w:pStyle w:val="Prrafodelista"/>
+        <w:numPr>
+          <w:ilvl w:val="1"/>
+          <w:numId w:val="1"/>
+        </w:numPr>
+        <w:rPr>
+          <w:lang w:val="es-CO"/>
+        </w:rPr>
+      </w:pPr>
+      <w:r>
+        <w:rPr>
+          <w:lang w:val="es-CO"/>
+        </w:rPr>
+        <w:lastRenderedPageBreak/>
+        <w:t>insert: añade un nuevo elemento a la lista</w:t>
+      </w:r>
+    </w:p>
+    <w:p>
+      <w:pPr>
+        <w:pStyle w:val="Prrafodelista"/>
+        <w:numPr>
+          <w:ilvl w:val="1"/>
+          <w:numId w:val="1"/>
+        </w:numPr>
+        <w:rPr>
+          <w:lang w:val="es-CO"/>
+        </w:rPr>
+      </w:pPr>
+      <w:r>
+        <w:rPr>
+          <w:lang w:val="es-CO"/>
+        </w:rPr>
+        <w:t>Convertir un String a lista</w:t>
+      </w:r>
+    </w:p>
+    <w:p>
+      <w:pPr>
+        <w:pStyle w:val="Prrafodelista"/>
+        <w:numPr>
+          <w:ilvl w:val="2"/>
+          <w:numId w:val="1"/>
+        </w:numPr>
+        <w:rPr>
+          <w:lang w:val="es-CO"/>
+        </w:rPr>
+      </w:pPr>
+      <w:r>
+        <w:rPr>
+          <w:lang w:val="es-CO"/>
+        </w:rPr>
+        <w:t>nuevaLista = list(Palabrastring)</w:t>
+      </w:r>
+    </w:p>
+    <w:p>
+      <w:pPr>
+        <w:pStyle w:val="Prrafodelista"/>
+        <w:numPr>
+          <w:ilvl w:val="1"/>
+          <w:numId w:val="1"/>
+        </w:numPr>
+        <w:rPr>
+          <w:lang w:val="es-CO"/>
+        </w:rPr>
+      </w:pPr>
+      <w:r>
+        <w:rPr>
+          <w:lang w:val="es-CO"/>
+        </w:rPr>
+        <w:t>Convertir una lista a string</w:t>
+      </w:r>
+    </w:p>
+    <w:p>
+      <w:pPr>
+        <w:pStyle w:val="Prrafodelista"/>
+        <w:numPr>
+          <w:ilvl w:val="2"/>
+          <w:numId w:val="1"/>
+        </w:numPr>
+        <w:rPr>
+          <w:lang w:val="es-CO"/>
+        </w:rPr>
+      </w:pPr>
+      <w:r>
+        <w:rPr>
+          <w:lang w:val="es-CO"/>
+        </w:rPr>
+        <w:t>nuevoString = ‘ ’.join(nuevaLista)</w:t>
+      </w:r>
+    </w:p>
+    <w:p>
+      <w:pPr>
+        <w:pStyle w:val="Prrafodelista"/>
+        <w:numPr>
+          <w:ilvl w:val="1"/>
+          <w:numId w:val="1"/>
+        </w:numPr>
+        <w:rPr>
+          <w:lang w:val="es-CO"/>
+        </w:rPr>
+      </w:pPr>
+      <w:r>
+        <w:rPr>
+          <w:lang w:val="es-CO"/>
+        </w:rPr>
+        <w:t>Buscar un caracter dentro de la lista:</w:t>
+      </w:r>
+    </w:p>
+    <w:p>
+      <w:pPr>
+        <w:pStyle w:val="Prrafodelista"/>
+        <w:numPr>
+          <w:ilvl w:val="2"/>
+          <w:numId w:val="1"/>
+        </w:numPr>
+        <w:rPr>
+          <w:lang w:val="es-CO"/>
+        </w:rPr>
+      </w:pPr>
+      <w:r>
+        <w:rPr>
+          <w:lang w:val="es-CO"/>
+        </w:rPr>
+        <w:t>Lista.index(‘caracteraBuscar’)</w:t>
+      </w:r>
+      <w:r>
+        <w:rPr>
+          <w:lang w:val="es-CO"/>
+        </w:rPr>
+        <w:tab/>
+      </w:r>
+      <w:r>
+        <w:rPr>
+          <w:lang w:val="es-CO"/>
+        </w:rPr>
+        <w:tab/>
+        <w:t>-&gt; el caso de otros lenguajes retorna un -1 si no lo encontró, pero en Python si no lo encuentra regresa un error y hay que usar try.</w:t>
+      </w:r>
+    </w:p>
+    <w:p>
+      <w:pPr>
+        <w:pStyle w:val="Prrafodelista"/>
+        <w:numPr>
+          <w:ilvl w:val="0"/>
+          <w:numId w:val="1"/>
+        </w:numPr>
+        <w:rPr>
+          <w:lang w:val="es-CO"/>
+        </w:rPr>
+      </w:pPr>
+      <w:r>
+        <w:rPr>
+          <w:lang w:val="es-CO"/>
+        </w:rPr>
+        <w:t>Diccionarios: como en las listas se puede definir los diccionarios de la siguiente forma {}</w:t>
+      </w:r>
+      <w:r>
+        <w:rPr>
+          <w:lang w:val="es-CO"/>
+        </w:rPr>
+        <w:t xml:space="preserve"> o también con la palabra dict(). Para añadir un elemento a un diccionario se hace: mi_diccionario[‘primerElemento’] = ‘Hola’ -&gt;aquí la llave es primerElemento de esta manera para acceder al elemento en el diccionario se hace: mi_diccionario[‘primerElemento’]</w:t>
+      </w:r>
+      <w:r>
+        <w:rPr>
+          <w:lang w:val="es-CO"/>
+        </w:rPr>
+        <w:t>. Ej: KEYS = {‘a’:’w’,’b’:’E’}</w:t>
+      </w:r>
+    </w:p>
+    <w:p>
+      <w:pPr>
+        <w:pStyle w:val="Prrafodelista"/>
+        <w:numPr>
+          <w:ilvl w:val="1"/>
+          <w:numId w:val="1"/>
+        </w:numPr>
+        <w:rPr>
+          <w:lang w:val="es-CO"/>
+        </w:rPr>
+      </w:pPr>
+      <w:r>
+        <w:rPr>
+          <w:lang w:val="es-CO"/>
+        </w:rPr>
+        <w:t>Formas de iterar en un diccionario:</w:t>
+      </w:r>
+    </w:p>
+    <w:p>
+      <w:pPr>
+        <w:pStyle w:val="Prrafodelista"/>
+        <w:numPr>
+          <w:ilvl w:val="2"/>
+          <w:numId w:val="1"/>
+        </w:numPr>
+        <w:rPr>
+          <w:lang w:val="es-CO"/>
+        </w:rPr>
+      </w:pPr>
+      <w:r>
+        <w:rPr>
+          <w:lang w:val="es-CO"/>
+        </w:rPr>
+        <w:t>For llave in diccionario:</w:t>
+      </w:r>
+      <w:r>
+        <w:rPr>
+          <w:lang w:val="es-CO"/>
+        </w:rPr>
+        <w:tab/>
+      </w:r>
+      <w:r>
+        <w:rPr>
+          <w:lang w:val="es-CO"/>
+        </w:rPr>
+        <w:tab/>
+        <w:t>-&gt;retorna las llaves del diccionario</w:t>
+      </w:r>
+    </w:p>
+    <w:p>
+      <w:pPr>
+        <w:pStyle w:val="Prrafodelista"/>
+        <w:numPr>
+          <w:ilvl w:val="2"/>
+          <w:numId w:val="1"/>
+        </w:numPr>
+        <w:rPr>
+          <w:lang w:val="es-CO"/>
+        </w:rPr>
+      </w:pPr>
+      <w:r>
+        <w:rPr>
+          <w:lang w:val="es-CO"/>
+        </w:rPr>
+        <w:t>For llave in diccionario.keys():</w:t>
+      </w:r>
+      <w:r>
+        <w:rPr>
+          <w:lang w:val="es-CO"/>
+        </w:rPr>
+        <w:tab/>
+        <w:t>igual que el anterior</w:t>
+      </w:r>
+    </w:p>
+    <w:p>
+      <w:pPr>
+        <w:pStyle w:val="Prrafodelista"/>
+        <w:numPr>
+          <w:ilvl w:val="2"/>
+          <w:numId w:val="1"/>
+        </w:numPr>
+        <w:rPr>
+          <w:lang w:val="es-CO"/>
+        </w:rPr>
+      </w:pPr>
+      <w:r>
+        <w:rPr>
+          <w:lang w:val="es-CO"/>
+        </w:rPr>
+        <w:t>For llave in diccionario.values():</w:t>
+      </w:r>
+      <w:r>
+        <w:rPr>
+          <w:lang w:val="es-CO"/>
+        </w:rPr>
+        <w:tab/>
+        <w:t xml:space="preserve">-&gt;retorna los valores </w:t>
+      </w:r>
+      <w:r>
+        <w:rPr>
+          <w:lang w:val="es-CO"/>
+        </w:rPr>
+        <w:t>que se asignaron</w:t>
+      </w:r>
+    </w:p>
+    <w:p>
+      <w:pPr>
+        <w:pStyle w:val="Prrafodelista"/>
+        <w:numPr>
+          <w:ilvl w:val="2"/>
+          <w:numId w:val="1"/>
+        </w:numPr>
+        <w:rPr>
+          <w:lang w:val="es-CO"/>
+        </w:rPr>
+      </w:pPr>
+      <w:r>
+        <w:rPr>
+          <w:lang w:val="es-CO"/>
+        </w:rPr>
+        <w:t xml:space="preserve">For </w:t>
+      </w:r>
+      <w:r>
+        <w:rPr>
+          <w:lang w:val="es-CO"/>
+        </w:rPr>
+        <w:t>llave, valor in diccionario.</w:t>
+      </w:r>
+      <w:r>
+        <w:rPr>
+          <w:lang w:val="es-CO"/>
+        </w:rPr>
+        <w:t>items():</w:t>
+      </w:r>
+      <w:r>
+        <w:rPr>
+          <w:lang w:val="es-CO"/>
+        </w:rPr>
+        <w:tab/>
+        <w:t>print(llave,valor) -&gt; muestra los dos valores</w:t>
+      </w:r>
+    </w:p>
+    <w:p>
+      <w:pPr>
+        <w:pStyle w:val="Prrafodelista"/>
+        <w:numPr>
+          <w:ilvl w:val="0"/>
+          <w:numId w:val="1"/>
+        </w:numPr>
+        <w:rPr>
+          <w:lang w:val="es-CO"/>
+        </w:rPr>
+      </w:pPr>
+      <w:r>
+        <w:rPr>
+          <w:lang w:val="es-CO"/>
+        </w:rPr>
+        <w:t>Tuplas: se pueden definir de dos formas mi_tupla = 1,2,3,4</w:t>
+      </w:r>
+      <w:r>
+        <w:rPr>
+          <w:lang w:val="es-CO"/>
+        </w:rPr>
+        <w:tab/>
+        <w:t>o también mi_tupla = (1,2,3,4). Las tuplas no pueden modificarse toca generar una tupla nueva</w:t>
+      </w:r>
+      <w:r>
+        <w:rPr>
+          <w:lang w:val="es-CO"/>
+        </w:rPr>
+        <w:t>. Para generar una tupla con un solo elemento la syntasis es: mi_tupla = (1,)      , sin la coma se vuelve un entero.</w:t>
+      </w:r>
+    </w:p>
+    <w:p>
+      <w:pPr>
+        <w:pStyle w:val="Prrafodelista"/>
+        <w:numPr>
+          <w:ilvl w:val="0"/>
+          <w:numId w:val="1"/>
+        </w:numPr>
+        <w:rPr>
+          <w:lang w:val="es-CO"/>
+        </w:rPr>
+      </w:pPr>
+      <w:r>
+        <w:rPr>
+          <w:lang w:val="es-CO"/>
+        </w:rPr>
+        <w:t>Sets: son como las listas pero los elementos no se repiten, se parecen a teoría de conjuntos.</w:t>
+      </w:r>
+      <w:r>
+        <w:rPr>
+          <w:lang w:val="es-CO"/>
+        </w:rPr>
+        <w:tab/>
+        <w:t>s = set([1,2,3])</w:t>
+      </w:r>
+      <w:r>
+        <w:rPr>
+          <w:lang w:val="es-CO"/>
+        </w:rPr>
+        <w:tab/>
+      </w:r>
+      <w:r>
+        <w:rPr>
+          <w:lang w:val="es-CO"/>
+        </w:rPr>
+        <w:tab/>
+        <w:t>t = set([3,4,5])</w:t>
+      </w:r>
+    </w:p>
+    <w:p>
+      <w:pPr>
+        <w:pStyle w:val="Prrafodelista"/>
+        <w:numPr>
+          <w:ilvl w:val="1"/>
+          <w:numId w:val="1"/>
+        </w:numPr>
+        <w:rPr>
+          <w:lang w:val="es-CO"/>
+        </w:rPr>
+      </w:pPr>
+      <w:r>
+        <w:rPr>
+          <w:lang w:val="es-CO"/>
+        </w:rPr>
+        <w:t xml:space="preserve">Operaciones </w:t>
+      </w:r>
+    </w:p>
+    <w:p>
+      <w:pPr>
+        <w:pStyle w:val="Prrafodelista"/>
+        <w:numPr>
+          <w:ilvl w:val="2"/>
+          <w:numId w:val="1"/>
+        </w:numPr>
+      </w:pPr>
+      <w:r>
+        <w:t xml:space="preserve">Unión -&gt; s.union(t) -&gt;set([1,2,3,4,5]) </w:t>
+      </w:r>
+    </w:p>
+    <w:p>
+      <w:pPr>
+        <w:pStyle w:val="Prrafodelista"/>
+        <w:numPr>
+          <w:ilvl w:val="2"/>
+          <w:numId w:val="1"/>
+        </w:numPr>
+      </w:pPr>
+      <w:r>
+        <w:t>Intersección -&gt; s.intersection(t) -&gt;set([3])</w:t>
+      </w:r>
+    </w:p>
+    <w:p>
+      <w:pPr>
+        <w:pStyle w:val="Prrafodelista"/>
+        <w:numPr>
+          <w:ilvl w:val="2"/>
+          <w:numId w:val="1"/>
+        </w:numPr>
+      </w:pPr>
+      <w:r>
+        <w:t>Diferencia -&gt; s.difference(t) -&gt;set([1,2])</w:t>
+      </w:r>
+    </w:p>
+    <w:p>
+      <w:pPr>
+        <w:pStyle w:val="Prrafodelista"/>
+        <w:numPr>
+          <w:ilvl w:val="1"/>
+          <w:numId w:val="1"/>
+        </w:numPr>
+        <w:rPr>
+          <w:lang w:val="es-CO"/>
+        </w:rPr>
+      </w:pPr>
+      <w:r>
+        <w:rPr>
+          <w:lang w:val="es-CO"/>
+        </w:rPr>
+        <w:t>Buscar datos:</w:t>
+      </w:r>
+    </w:p>
+    <w:p>
+      <w:pPr>
+        <w:pStyle w:val="Prrafodelista"/>
+        <w:numPr>
+          <w:ilvl w:val="2"/>
+          <w:numId w:val="1"/>
+        </w:numPr>
+        <w:rPr>
+          <w:lang w:val="es-CO"/>
+        </w:rPr>
+      </w:pPr>
+      <w:r>
+        <w:rPr>
+          <w:lang w:val="es-CO"/>
+        </w:rPr>
+        <w:t>1 in s -&gt; True</w:t>
+      </w:r>
+    </w:p>
+    <w:p>
+      <w:pPr>
+        <w:pStyle w:val="Prrafodelista"/>
+        <w:numPr>
+          <w:ilvl w:val="0"/>
+          <w:numId w:val="1"/>
+        </w:numPr>
+      </w:pPr>
+      <w:r>
+        <w:t>Dictionary comprehension - list comprehension</w:t>
+      </w:r>
+      <w:r>
+        <w:t xml:space="preserve"> (azúcar </w:t>
+      </w:r>
+      <w:r>
+        <w:t>sintáctica)</w:t>
       </w:r>
       <w:bookmarkStart w:id="0" w:name="_GoBack"/>
       <w:bookmarkEnd w:id="0"/>
-      <w:r>
-        <w:rPr>
-          <w:lang w:val="es-CO"/>
-        </w:rPr>
-        <w:t>rt: añade un nuevo elemento a la lista</w:t>
+    </w:p>
+    <w:p>
+      <w:pPr>
+        <w:pStyle w:val="Prrafodelista"/>
+        <w:numPr>
+          <w:ilvl w:val="1"/>
+          <w:numId w:val="1"/>
+        </w:numPr>
+        <w:rPr>
+          <w:lang w:val="es-CO"/>
+        </w:rPr>
+      </w:pPr>
+      <w:r>
+        <w:rPr>
+          <w:lang w:val="es-CO"/>
+        </w:rPr>
+        <w:t>List comprehension: se puede reducir código así:</w:t>
+      </w:r>
+      <w:r>
+        <w:rPr>
+          <w:lang w:val="es-CO"/>
+        </w:rPr>
+        <w:tab/>
+        <w:t xml:space="preserve"> </w:t>
+      </w:r>
+      <w:r>
+        <w:rPr>
+          <w:lang w:val="es-CO"/>
+        </w:rPr>
+        <w:t>even = [num for num in range(1,31) if num % 2 == 0]</w:t>
+      </w:r>
+    </w:p>
+    <w:p>
+      <w:pPr>
+        <w:pStyle w:val="Prrafodelista"/>
+        <w:numPr>
+          <w:ilvl w:val="1"/>
+          <w:numId w:val="1"/>
+        </w:numPr>
+      </w:pPr>
+      <w:r>
+        <w:t>Dictionary comprehension:</w:t>
+      </w:r>
+      <w:r>
+        <w:tab/>
+        <w:t xml:space="preserve"> squares = {num: num**2 for num in range(1,11)}</w:t>
       </w:r>
     </w:p>
     <w:sectPr>
@@ -364,7 +1164,7 @@
         <w:rFonts w:ascii="Wingdings" w:hAnsi="Wingdings" w:hint="default"/>
       </w:rPr>
     </w:lvl>
-    <w:lvl w:ilvl="3" w:tplc="04090001" w:tentative="1">
+    <w:lvl w:ilvl="3" w:tplc="04090001">
       <w:start w:val="1"/>
       <w:numFmt w:val="bullet"/>
       <w:lvlText w:val=""/>

</xml_diff>

<commit_message>
commit que incluye el web inicial
</commit_message>
<xml_diff>
--- a/2. Curso de python/Datos importantes.docx
+++ b/2. Curso de python/Datos importantes.docx
@@ -202,6 +202,46 @@
         </w:rPr>
         <w:tab/>
         <w:t>random.randint(0,20)</w:t>
+      </w:r>
+    </w:p>
+    <w:p>
+      <w:pPr>
+        <w:pStyle w:val="Prrafodelista"/>
+        <w:numPr>
+          <w:ilvl w:val="1"/>
+          <w:numId w:val="1"/>
+        </w:numPr>
+        <w:rPr>
+          <w:lang w:val="es-CO"/>
+        </w:rPr>
+      </w:pPr>
+      <w:r>
+        <w:rPr>
+          <w:lang w:val="es-CO"/>
+        </w:rPr>
+        <w:t>country = str(input('Escribe el nombre de un país: ')).lower()</w:t>
+      </w:r>
+      <w:r>
+        <w:rPr>
+          <w:lang w:val="es-CO"/>
+        </w:rPr>
+        <w:t xml:space="preserve">  obtiene el string en minúsculas</w:t>
+      </w:r>
+    </w:p>
+    <w:p>
+      <w:pPr>
+        <w:pStyle w:val="Prrafodelista"/>
+        <w:numPr>
+          <w:ilvl w:val="1"/>
+          <w:numId w:val="1"/>
+        </w:numPr>
+      </w:pPr>
+      <w:r>
+        <w:t>for line in f:</w:t>
+      </w:r>
+      <w:r>
+        <w:tab/>
+        <w:t>counter += line.count('Beatriz')  -&gt; count sirve para contar en un string</w:t>
       </w:r>
     </w:p>
     <w:p>
@@ -536,6 +576,7 @@
         <w:rPr>
           <w:lang w:val="es-CO"/>
         </w:rPr>
+        <w:lastRenderedPageBreak/>
         <w:t>Suma -&gt; lista3 = lista1 + lista2 -&gt; une las dos listas</w:t>
       </w:r>
     </w:p>
@@ -590,129 +631,655 @@
         <w:rPr>
           <w:lang w:val="es-CO"/>
         </w:rPr>
+        <w:t>insert: añade un nuevo elemento a la lista</w:t>
+      </w:r>
+    </w:p>
+    <w:p>
+      <w:pPr>
+        <w:pStyle w:val="Prrafodelista"/>
+        <w:numPr>
+          <w:ilvl w:val="1"/>
+          <w:numId w:val="1"/>
+        </w:numPr>
+        <w:rPr>
+          <w:lang w:val="es-CO"/>
+        </w:rPr>
+      </w:pPr>
+      <w:r>
+        <w:rPr>
+          <w:lang w:val="es-CO"/>
+        </w:rPr>
+        <w:t>Convertir un String a lista</w:t>
+      </w:r>
+    </w:p>
+    <w:p>
+      <w:pPr>
+        <w:pStyle w:val="Prrafodelista"/>
+        <w:numPr>
+          <w:ilvl w:val="2"/>
+          <w:numId w:val="1"/>
+        </w:numPr>
+        <w:rPr>
+          <w:lang w:val="es-CO"/>
+        </w:rPr>
+      </w:pPr>
+      <w:r>
+        <w:rPr>
+          <w:lang w:val="es-CO"/>
+        </w:rPr>
+        <w:t>nuevaLista = list(Palabrastring)</w:t>
+      </w:r>
+    </w:p>
+    <w:p>
+      <w:pPr>
+        <w:pStyle w:val="Prrafodelista"/>
+        <w:numPr>
+          <w:ilvl w:val="1"/>
+          <w:numId w:val="1"/>
+        </w:numPr>
+        <w:rPr>
+          <w:lang w:val="es-CO"/>
+        </w:rPr>
+      </w:pPr>
+      <w:r>
+        <w:rPr>
+          <w:lang w:val="es-CO"/>
+        </w:rPr>
+        <w:t>Convertir una lista a string</w:t>
+      </w:r>
+    </w:p>
+    <w:p>
+      <w:pPr>
+        <w:pStyle w:val="Prrafodelista"/>
+        <w:numPr>
+          <w:ilvl w:val="2"/>
+          <w:numId w:val="1"/>
+        </w:numPr>
+        <w:rPr>
+          <w:lang w:val="es-CO"/>
+        </w:rPr>
+      </w:pPr>
+      <w:r>
+        <w:rPr>
+          <w:lang w:val="es-CO"/>
+        </w:rPr>
+        <w:t>nuevoString = ‘ ’.join(nuevaLista)</w:t>
+      </w:r>
+    </w:p>
+    <w:p>
+      <w:pPr>
+        <w:pStyle w:val="Prrafodelista"/>
+        <w:numPr>
+          <w:ilvl w:val="1"/>
+          <w:numId w:val="1"/>
+        </w:numPr>
+        <w:rPr>
+          <w:lang w:val="es-CO"/>
+        </w:rPr>
+      </w:pPr>
+      <w:r>
+        <w:rPr>
+          <w:lang w:val="es-CO"/>
+        </w:rPr>
+        <w:t>Buscar un caracter dentro de la lista:</w:t>
+      </w:r>
+    </w:p>
+    <w:p>
+      <w:pPr>
+        <w:pStyle w:val="Prrafodelista"/>
+        <w:numPr>
+          <w:ilvl w:val="2"/>
+          <w:numId w:val="1"/>
+        </w:numPr>
+        <w:rPr>
+          <w:lang w:val="es-CO"/>
+        </w:rPr>
+      </w:pPr>
+      <w:r>
+        <w:rPr>
+          <w:lang w:val="es-CO"/>
+        </w:rPr>
+        <w:t>Lista.index(‘caracteraBuscar’)</w:t>
+      </w:r>
+      <w:r>
+        <w:rPr>
+          <w:lang w:val="es-CO"/>
+        </w:rPr>
+        <w:tab/>
+      </w:r>
+      <w:r>
+        <w:rPr>
+          <w:lang w:val="es-CO"/>
+        </w:rPr>
+        <w:tab/>
+        <w:t>-&gt; el caso de otros lenguajes retorna un -1 si no lo encontró, pero en Python si no lo encuentra regresa un error y hay que usar try.</w:t>
+      </w:r>
+    </w:p>
+    <w:p>
+      <w:pPr>
+        <w:pStyle w:val="Prrafodelista"/>
+        <w:numPr>
+          <w:ilvl w:val="0"/>
+          <w:numId w:val="1"/>
+        </w:numPr>
+        <w:rPr>
+          <w:lang w:val="es-CO"/>
+        </w:rPr>
+      </w:pPr>
+      <w:r>
+        <w:rPr>
+          <w:lang w:val="es-CO"/>
+        </w:rPr>
+        <w:t>Diccionarios: como en las listas se puede definir los diccionarios de la siguiente forma {}</w:t>
+      </w:r>
+      <w:r>
+        <w:rPr>
+          <w:lang w:val="es-CO"/>
+        </w:rPr>
+        <w:t xml:space="preserve"> o también con la palabra dict(). Para añadir un elemento a un diccionario se hace: mi_diccionario[‘primerElemento’] = ‘Hola’ -&gt;aquí la llave es primerElemento de esta manera para acceder al elemento en el diccionario se hace: mi_diccionario[‘primerElemento’]</w:t>
+      </w:r>
+      <w:r>
+        <w:rPr>
+          <w:lang w:val="es-CO"/>
+        </w:rPr>
+        <w:t>. Ej: KEYS = {‘a’:’w’,’b’:’E’}</w:t>
+      </w:r>
+    </w:p>
+    <w:p>
+      <w:pPr>
+        <w:pStyle w:val="Prrafodelista"/>
+        <w:numPr>
+          <w:ilvl w:val="1"/>
+          <w:numId w:val="1"/>
+        </w:numPr>
+        <w:rPr>
+          <w:lang w:val="es-CO"/>
+        </w:rPr>
+      </w:pPr>
+      <w:r>
+        <w:rPr>
+          <w:lang w:val="es-CO"/>
+        </w:rPr>
+        <w:t>Formas de iterar en un diccionario:</w:t>
+      </w:r>
+    </w:p>
+    <w:p>
+      <w:pPr>
+        <w:pStyle w:val="Prrafodelista"/>
+        <w:numPr>
+          <w:ilvl w:val="2"/>
+          <w:numId w:val="1"/>
+        </w:numPr>
+        <w:rPr>
+          <w:lang w:val="es-CO"/>
+        </w:rPr>
+      </w:pPr>
+      <w:r>
+        <w:rPr>
+          <w:lang w:val="es-CO"/>
+        </w:rPr>
+        <w:t>For llave in diccionario:</w:t>
+      </w:r>
+      <w:r>
+        <w:rPr>
+          <w:lang w:val="es-CO"/>
+        </w:rPr>
+        <w:tab/>
+      </w:r>
+      <w:r>
+        <w:rPr>
+          <w:lang w:val="es-CO"/>
+        </w:rPr>
+        <w:tab/>
+        <w:t>-&gt;retorna las llaves del diccionario</w:t>
+      </w:r>
+    </w:p>
+    <w:p>
+      <w:pPr>
+        <w:pStyle w:val="Prrafodelista"/>
+        <w:numPr>
+          <w:ilvl w:val="2"/>
+          <w:numId w:val="1"/>
+        </w:numPr>
+        <w:rPr>
+          <w:lang w:val="es-CO"/>
+        </w:rPr>
+      </w:pPr>
+      <w:r>
+        <w:rPr>
+          <w:lang w:val="es-CO"/>
+        </w:rPr>
+        <w:t>For llave in diccionario.keys():</w:t>
+      </w:r>
+      <w:r>
+        <w:rPr>
+          <w:lang w:val="es-CO"/>
+        </w:rPr>
+        <w:tab/>
+        <w:t>igual que el anterior</w:t>
+      </w:r>
+    </w:p>
+    <w:p>
+      <w:pPr>
+        <w:pStyle w:val="Prrafodelista"/>
+        <w:numPr>
+          <w:ilvl w:val="2"/>
+          <w:numId w:val="1"/>
+        </w:numPr>
+        <w:rPr>
+          <w:lang w:val="es-CO"/>
+        </w:rPr>
+      </w:pPr>
+      <w:r>
+        <w:rPr>
+          <w:lang w:val="es-CO"/>
+        </w:rPr>
+        <w:t>For llave in diccionario.values():</w:t>
+      </w:r>
+      <w:r>
+        <w:rPr>
+          <w:lang w:val="es-CO"/>
+        </w:rPr>
+        <w:tab/>
+        <w:t xml:space="preserve">-&gt;retorna los valores </w:t>
+      </w:r>
+      <w:r>
+        <w:rPr>
+          <w:lang w:val="es-CO"/>
+        </w:rPr>
+        <w:t>que se asignaron</w:t>
+      </w:r>
+    </w:p>
+    <w:p>
+      <w:pPr>
+        <w:pStyle w:val="Prrafodelista"/>
+        <w:numPr>
+          <w:ilvl w:val="2"/>
+          <w:numId w:val="1"/>
+        </w:numPr>
+        <w:rPr>
+          <w:lang w:val="es-CO"/>
+        </w:rPr>
+      </w:pPr>
+      <w:r>
+        <w:rPr>
+          <w:lang w:val="es-CO"/>
+        </w:rPr>
+        <w:t xml:space="preserve">For </w:t>
+      </w:r>
+      <w:r>
+        <w:rPr>
+          <w:lang w:val="es-CO"/>
+        </w:rPr>
+        <w:t>llave, valor in diccionario.</w:t>
+      </w:r>
+      <w:r>
+        <w:rPr>
+          <w:lang w:val="es-CO"/>
+        </w:rPr>
+        <w:t>items():</w:t>
+      </w:r>
+      <w:r>
+        <w:rPr>
+          <w:lang w:val="es-CO"/>
+        </w:rPr>
+        <w:tab/>
+        <w:t>print(llave,valor) -&gt; muestra los dos valores</w:t>
+      </w:r>
+    </w:p>
+    <w:p>
+      <w:pPr>
+        <w:pStyle w:val="Prrafodelista"/>
+        <w:numPr>
+          <w:ilvl w:val="0"/>
+          <w:numId w:val="1"/>
+        </w:numPr>
+        <w:rPr>
+          <w:lang w:val="es-CO"/>
+        </w:rPr>
+      </w:pPr>
+      <w:r>
+        <w:rPr>
+          <w:lang w:val="es-CO"/>
+        </w:rPr>
+        <w:t>Tuplas: se pueden definir de dos formas mi_tupla = 1,2,3,4</w:t>
+      </w:r>
+      <w:r>
+        <w:rPr>
+          <w:lang w:val="es-CO"/>
+        </w:rPr>
+        <w:tab/>
+        <w:t>o también mi_tupla = (1,2,3,4). Las tuplas no pueden modificarse toca generar una tupla nueva</w:t>
+      </w:r>
+      <w:r>
+        <w:rPr>
+          <w:lang w:val="es-CO"/>
+        </w:rPr>
+        <w:t>. Para generar una tupla con un solo elemento la syntasis es: mi_tupla = (1,)      , sin la coma se vuelve un entero.</w:t>
+      </w:r>
+    </w:p>
+    <w:p>
+      <w:pPr>
+        <w:pStyle w:val="Prrafodelista"/>
+        <w:numPr>
+          <w:ilvl w:val="0"/>
+          <w:numId w:val="1"/>
+        </w:numPr>
+        <w:rPr>
+          <w:lang w:val="es-CO"/>
+        </w:rPr>
+      </w:pPr>
+      <w:r>
+        <w:rPr>
+          <w:lang w:val="es-CO"/>
+        </w:rPr>
+        <w:t>Sets: son como las listas pero los elementos no se repiten, se parecen a teoría de conjuntos.</w:t>
+      </w:r>
+      <w:r>
+        <w:rPr>
+          <w:lang w:val="es-CO"/>
+        </w:rPr>
+        <w:tab/>
+        <w:t>s = set([1,2,3])</w:t>
+      </w:r>
+      <w:r>
+        <w:rPr>
+          <w:lang w:val="es-CO"/>
+        </w:rPr>
+        <w:tab/>
+      </w:r>
+      <w:r>
+        <w:rPr>
+          <w:lang w:val="es-CO"/>
+        </w:rPr>
+        <w:tab/>
+        <w:t>t = set([3,4,5])</w:t>
+      </w:r>
+    </w:p>
+    <w:p>
+      <w:pPr>
+        <w:pStyle w:val="Prrafodelista"/>
+        <w:numPr>
+          <w:ilvl w:val="1"/>
+          <w:numId w:val="1"/>
+        </w:numPr>
+        <w:rPr>
+          <w:lang w:val="es-CO"/>
+        </w:rPr>
+      </w:pPr>
+      <w:r>
+        <w:rPr>
+          <w:lang w:val="es-CO"/>
+        </w:rPr>
+        <w:t xml:space="preserve">Operaciones </w:t>
+      </w:r>
+    </w:p>
+    <w:p>
+      <w:pPr>
+        <w:pStyle w:val="Prrafodelista"/>
+        <w:numPr>
+          <w:ilvl w:val="2"/>
+          <w:numId w:val="1"/>
+        </w:numPr>
+      </w:pPr>
+      <w:r>
+        <w:t xml:space="preserve">Unión -&gt; s.union(t) -&gt;set([1,2,3,4,5]) </w:t>
+      </w:r>
+    </w:p>
+    <w:p>
+      <w:pPr>
+        <w:pStyle w:val="Prrafodelista"/>
+        <w:numPr>
+          <w:ilvl w:val="2"/>
+          <w:numId w:val="1"/>
+        </w:numPr>
+      </w:pPr>
+      <w:r>
+        <w:t>Intersección -&gt; s.intersection(t) -&gt;set([3])</w:t>
+      </w:r>
+    </w:p>
+    <w:p>
+      <w:pPr>
+        <w:pStyle w:val="Prrafodelista"/>
+        <w:numPr>
+          <w:ilvl w:val="2"/>
+          <w:numId w:val="1"/>
+        </w:numPr>
+      </w:pPr>
+      <w:r>
+        <w:t>Diferencia -&gt; s.difference(t) -&gt;set([1,2])</w:t>
+      </w:r>
+    </w:p>
+    <w:p>
+      <w:pPr>
+        <w:pStyle w:val="Prrafodelista"/>
+        <w:numPr>
+          <w:ilvl w:val="1"/>
+          <w:numId w:val="1"/>
+        </w:numPr>
+        <w:rPr>
+          <w:lang w:val="es-CO"/>
+        </w:rPr>
+      </w:pPr>
+      <w:r>
+        <w:rPr>
+          <w:lang w:val="es-CO"/>
+        </w:rPr>
+        <w:t>Buscar datos:</w:t>
+      </w:r>
+    </w:p>
+    <w:p>
+      <w:pPr>
+        <w:pStyle w:val="Prrafodelista"/>
+        <w:numPr>
+          <w:ilvl w:val="2"/>
+          <w:numId w:val="1"/>
+        </w:numPr>
+        <w:rPr>
+          <w:lang w:val="es-CO"/>
+        </w:rPr>
+      </w:pPr>
+      <w:r>
+        <w:rPr>
+          <w:lang w:val="es-CO"/>
+        </w:rPr>
+        <w:t>1 in s -&gt; True</w:t>
+      </w:r>
+    </w:p>
+    <w:p>
+      <w:pPr>
+        <w:pStyle w:val="Prrafodelista"/>
+        <w:numPr>
+          <w:ilvl w:val="0"/>
+          <w:numId w:val="1"/>
+        </w:numPr>
+      </w:pPr>
+      <w:r>
+        <w:t>Dictionary comprehension - list comprehension</w:t>
+      </w:r>
+      <w:r>
+        <w:t xml:space="preserve"> (azúcar </w:t>
+      </w:r>
+      <w:r>
+        <w:t>sintáctica)</w:t>
+      </w:r>
+    </w:p>
+    <w:p>
+      <w:pPr>
+        <w:pStyle w:val="Prrafodelista"/>
+        <w:numPr>
+          <w:ilvl w:val="1"/>
+          <w:numId w:val="1"/>
+        </w:numPr>
+        <w:rPr>
+          <w:lang w:val="es-CO"/>
+        </w:rPr>
+      </w:pPr>
+      <w:r>
+        <w:rPr>
+          <w:lang w:val="es-CO"/>
+        </w:rPr>
+        <w:t>List comprehension: se puede reducir código así:</w:t>
+      </w:r>
+      <w:r>
+        <w:rPr>
+          <w:lang w:val="es-CO"/>
+        </w:rPr>
+        <w:tab/>
+        <w:t xml:space="preserve"> </w:t>
+      </w:r>
+      <w:r>
+        <w:rPr>
+          <w:lang w:val="es-CO"/>
+        </w:rPr>
+        <w:t>even = [num for num in range(1,31) if num % 2 == 0]</w:t>
+      </w:r>
+    </w:p>
+    <w:p>
+      <w:pPr>
+        <w:pStyle w:val="Prrafodelista"/>
+        <w:numPr>
+          <w:ilvl w:val="1"/>
+          <w:numId w:val="1"/>
+        </w:numPr>
+      </w:pPr>
+      <w:r>
+        <w:t>Dictionary comprehension:</w:t>
+      </w:r>
+      <w:r>
+        <w:tab/>
+        <w:t xml:space="preserve"> squares = {num: num**2 for num in range(1,11)}</w:t>
+      </w:r>
+    </w:p>
+    <w:p/>
+    <w:p/>
+    <w:p>
+      <w:pPr>
+        <w:pStyle w:val="Prrafodelista"/>
+        <w:numPr>
+          <w:ilvl w:val="0"/>
+          <w:numId w:val="1"/>
+        </w:numPr>
+        <w:rPr>
+          <w:lang w:val="es-CO"/>
+        </w:rPr>
+      </w:pPr>
+      <w:r>
+        <w:rPr>
+          <w:lang w:val="es-CO"/>
+        </w:rPr>
+        <w:t xml:space="preserve">Manejo de errores en python: </w:t>
+      </w:r>
+      <w:r>
+        <w:rPr>
+          <w:lang w:val="es-CO"/>
+        </w:rPr>
+        <w:t xml:space="preserve">para que el programa no se cierre y continue </w:t>
+      </w:r>
+      <w:r>
+        <w:rPr>
+          <w:lang w:val="es-CO"/>
+        </w:rPr>
+        <w:t>ejecutándose</w:t>
+      </w:r>
+    </w:p>
+    <w:p>
+      <w:pPr>
+        <w:pStyle w:val="Prrafodelista"/>
+        <w:numPr>
+          <w:ilvl w:val="1"/>
+          <w:numId w:val="1"/>
+        </w:numPr>
+        <w:rPr>
+          <w:lang w:val="es-CO"/>
+        </w:rPr>
+      </w:pPr>
+      <w:r>
+        <w:rPr>
+          <w:noProof/>
+        </w:rPr>
         <w:lastRenderedPageBreak/>
-        <w:t>insert: añade un nuevo elemento a la lista</w:t>
-      </w:r>
-    </w:p>
-    <w:p>
-      <w:pPr>
-        <w:pStyle w:val="Prrafodelista"/>
-        <w:numPr>
-          <w:ilvl w:val="1"/>
-          <w:numId w:val="1"/>
-        </w:numPr>
-        <w:rPr>
-          <w:lang w:val="es-CO"/>
-        </w:rPr>
-      </w:pPr>
-      <w:r>
-        <w:rPr>
-          <w:lang w:val="es-CO"/>
-        </w:rPr>
-        <w:t>Convertir un String a lista</w:t>
-      </w:r>
-    </w:p>
-    <w:p>
-      <w:pPr>
-        <w:pStyle w:val="Prrafodelista"/>
-        <w:numPr>
-          <w:ilvl w:val="2"/>
-          <w:numId w:val="1"/>
-        </w:numPr>
-        <w:rPr>
-          <w:lang w:val="es-CO"/>
-        </w:rPr>
-      </w:pPr>
-      <w:r>
-        <w:rPr>
-          <w:lang w:val="es-CO"/>
-        </w:rPr>
-        <w:t>nuevaLista = list(Palabrastring)</w:t>
-      </w:r>
-    </w:p>
-    <w:p>
-      <w:pPr>
-        <w:pStyle w:val="Prrafodelista"/>
-        <w:numPr>
-          <w:ilvl w:val="1"/>
-          <w:numId w:val="1"/>
-        </w:numPr>
-        <w:rPr>
-          <w:lang w:val="es-CO"/>
-        </w:rPr>
-      </w:pPr>
-      <w:r>
-        <w:rPr>
-          <w:lang w:val="es-CO"/>
-        </w:rPr>
-        <w:t>Convertir una lista a string</w:t>
-      </w:r>
-    </w:p>
-    <w:p>
-      <w:pPr>
-        <w:pStyle w:val="Prrafodelista"/>
-        <w:numPr>
-          <w:ilvl w:val="2"/>
-          <w:numId w:val="1"/>
-        </w:numPr>
-        <w:rPr>
-          <w:lang w:val="es-CO"/>
-        </w:rPr>
-      </w:pPr>
-      <w:r>
-        <w:rPr>
-          <w:lang w:val="es-CO"/>
-        </w:rPr>
-        <w:t>nuevoString = ‘ ’.join(nuevaLista)</w:t>
-      </w:r>
-    </w:p>
-    <w:p>
-      <w:pPr>
-        <w:pStyle w:val="Prrafodelista"/>
-        <w:numPr>
-          <w:ilvl w:val="1"/>
-          <w:numId w:val="1"/>
-        </w:numPr>
-        <w:rPr>
-          <w:lang w:val="es-CO"/>
-        </w:rPr>
-      </w:pPr>
-      <w:r>
-        <w:rPr>
-          <w:lang w:val="es-CO"/>
-        </w:rPr>
-        <w:t>Buscar un caracter dentro de la lista:</w:t>
-      </w:r>
-    </w:p>
-    <w:p>
-      <w:pPr>
-        <w:pStyle w:val="Prrafodelista"/>
-        <w:numPr>
-          <w:ilvl w:val="2"/>
-          <w:numId w:val="1"/>
-        </w:numPr>
-        <w:rPr>
-          <w:lang w:val="es-CO"/>
-        </w:rPr>
-      </w:pPr>
-      <w:r>
-        <w:rPr>
-          <w:lang w:val="es-CO"/>
-        </w:rPr>
-        <w:t>Lista.index(‘caracteraBuscar’)</w:t>
-      </w:r>
-      <w:r>
-        <w:rPr>
-          <w:lang w:val="es-CO"/>
-        </w:rPr>
-        <w:tab/>
-      </w:r>
-      <w:r>
-        <w:rPr>
-          <w:lang w:val="es-CO"/>
-        </w:rPr>
-        <w:tab/>
-        <w:t>-&gt; el caso de otros lenguajes retorna un -1 si no lo encontró, pero en Python si no lo encuentra regresa un error y hay que usar try.</w:t>
+        <w:drawing>
+          <wp:inline distT="0" distB="0" distL="0" distR="0" wp14:anchorId="4C905941" wp14:editId="55A4DD47">
+            <wp:extent cx="3284524" cy="2448187"/>
+            <wp:effectExtent l="0" t="0" r="0" b="9525"/>
+            <wp:docPr id="2" name="Imagen 2"/>
+            <wp:cNvGraphicFramePr>
+              <a:graphicFrameLocks xmlns:a="http://schemas.openxmlformats.org/drawingml/2006/main" noChangeAspect="1"/>
+            </wp:cNvGraphicFramePr>
+            <a:graphic xmlns:a="http://schemas.openxmlformats.org/drawingml/2006/main">
+              <a:graphicData uri="http://schemas.openxmlformats.org/drawingml/2006/picture">
+                <pic:pic xmlns:pic="http://schemas.openxmlformats.org/drawingml/2006/picture">
+                  <pic:nvPicPr>
+                    <pic:cNvPr id="1" name=""/>
+                    <pic:cNvPicPr/>
+                  </pic:nvPicPr>
+                  <pic:blipFill rotWithShape="1">
+                    <a:blip r:embed="rId6"/>
+                    <a:srcRect l="2477" t="39181" r="69367" b="23492"/>
+                    <a:stretch/>
+                  </pic:blipFill>
+                  <pic:spPr bwMode="auto">
+                    <a:xfrm>
+                      <a:off x="0" y="0"/>
+                      <a:ext cx="3292762" cy="2454328"/>
+                    </a:xfrm>
+                    <a:prstGeom prst="rect">
+                      <a:avLst/>
+                    </a:prstGeom>
+                    <a:ln>
+                      <a:noFill/>
+                    </a:ln>
+                    <a:extLst>
+                      <a:ext uri="{53640926-AAD7-44D8-BBD7-CCE9431645EC}">
+                        <a14:shadowObscured xmlns:a14="http://schemas.microsoft.com/office/drawing/2010/main"/>
+                      </a:ext>
+                    </a:extLst>
+                  </pic:spPr>
+                </pic:pic>
+              </a:graphicData>
+            </a:graphic>
+          </wp:inline>
+        </w:drawing>
+      </w:r>
+    </w:p>
+    <w:p>
+      <w:pPr>
+        <w:pStyle w:val="Prrafodelista"/>
+        <w:numPr>
+          <w:ilvl w:val="1"/>
+          <w:numId w:val="1"/>
+        </w:numPr>
+        <w:rPr>
+          <w:lang w:val="es-CO"/>
+        </w:rPr>
+      </w:pPr>
+      <w:hyperlink r:id="rId7" w:anchor="try" w:history="1">
+        <w:r>
+          <w:rPr>
+            <w:rStyle w:val="Hipervnculo"/>
+            <w:lang w:val="es-CO"/>
+          </w:rPr>
+          <w:t>https://docs.python.org/3.5/reference/compound_stmts.html#try</w:t>
+        </w:r>
+      </w:hyperlink>
+      <w:r>
+        <w:rPr>
+          <w:lang w:val="es-CO"/>
+        </w:rPr>
+        <w:t xml:space="preserve">  </w:t>
+      </w:r>
+      <w:r>
+        <w:rPr>
+          <w:lang w:val="es-CO"/>
+        </w:rPr>
+        <w:t xml:space="preserve">gerarquia de errores en </w:t>
+      </w:r>
+      <w:r>
+        <w:rPr>
+          <w:lang w:val="es-CO"/>
+        </w:rPr>
+        <w:t>Python</w:t>
       </w:r>
     </w:p>
     <w:p>
@@ -730,161 +1297,176 @@
         <w:rPr>
           <w:lang w:val="es-CO"/>
         </w:rPr>
-        <w:t>Diccionarios: como en las listas se puede definir los diccionarios de la siguiente forma {}</w:t>
-      </w:r>
-      <w:r>
-        <w:rPr>
-          <w:lang w:val="es-CO"/>
-        </w:rPr>
-        <w:t xml:space="preserve"> o también con la palabra dict(). Para añadir un elemento a un diccionario se hace: mi_diccionario[‘primerElemento’] = ‘Hola’ -&gt;aquí la llave es primerElemento de esta manera para acceder al elemento en el diccionario se hace: mi_diccionario[‘primerElemento’]</w:t>
-      </w:r>
-      <w:r>
-        <w:rPr>
-          <w:lang w:val="es-CO"/>
-        </w:rPr>
-        <w:t>. Ej: KEYS = {‘a’:’w’,’b’:’E’}</w:t>
-      </w:r>
-    </w:p>
-    <w:p>
-      <w:pPr>
-        <w:pStyle w:val="Prrafodelista"/>
-        <w:numPr>
-          <w:ilvl w:val="1"/>
-          <w:numId w:val="1"/>
-        </w:numPr>
-        <w:rPr>
-          <w:lang w:val="es-CO"/>
-        </w:rPr>
-      </w:pPr>
-      <w:r>
-        <w:rPr>
-          <w:lang w:val="es-CO"/>
-        </w:rPr>
-        <w:t>Formas de iterar en un diccionario:</w:t>
-      </w:r>
-    </w:p>
-    <w:p>
-      <w:pPr>
-        <w:pStyle w:val="Prrafodelista"/>
-        <w:numPr>
-          <w:ilvl w:val="2"/>
-          <w:numId w:val="1"/>
-        </w:numPr>
-        <w:rPr>
-          <w:lang w:val="es-CO"/>
-        </w:rPr>
-      </w:pPr>
-      <w:r>
-        <w:rPr>
-          <w:lang w:val="es-CO"/>
-        </w:rPr>
-        <w:t>For llave in diccionario:</w:t>
-      </w:r>
-      <w:r>
-        <w:rPr>
-          <w:lang w:val="es-CO"/>
-        </w:rPr>
-        <w:tab/>
-      </w:r>
-      <w:r>
-        <w:rPr>
-          <w:lang w:val="es-CO"/>
-        </w:rPr>
-        <w:tab/>
-        <w:t>-&gt;retorna las llaves del diccionario</w:t>
-      </w:r>
-    </w:p>
-    <w:p>
-      <w:pPr>
-        <w:pStyle w:val="Prrafodelista"/>
-        <w:numPr>
-          <w:ilvl w:val="2"/>
-          <w:numId w:val="1"/>
-        </w:numPr>
-        <w:rPr>
-          <w:lang w:val="es-CO"/>
-        </w:rPr>
-      </w:pPr>
-      <w:r>
-        <w:rPr>
-          <w:lang w:val="es-CO"/>
-        </w:rPr>
-        <w:t>For llave in diccionario.keys():</w:t>
-      </w:r>
-      <w:r>
-        <w:rPr>
-          <w:lang w:val="es-CO"/>
-        </w:rPr>
-        <w:tab/>
-        <w:t>igual que el anterior</w:t>
-      </w:r>
-    </w:p>
-    <w:p>
-      <w:pPr>
-        <w:pStyle w:val="Prrafodelista"/>
-        <w:numPr>
-          <w:ilvl w:val="2"/>
-          <w:numId w:val="1"/>
-        </w:numPr>
-        <w:rPr>
-          <w:lang w:val="es-CO"/>
-        </w:rPr>
-      </w:pPr>
-      <w:r>
-        <w:rPr>
-          <w:lang w:val="es-CO"/>
-        </w:rPr>
-        <w:t>For llave in diccionario.values():</w:t>
-      </w:r>
-      <w:r>
-        <w:rPr>
-          <w:lang w:val="es-CO"/>
-        </w:rPr>
-        <w:tab/>
-        <w:t xml:space="preserve">-&gt;retorna los valores </w:t>
-      </w:r>
-      <w:r>
-        <w:rPr>
-          <w:lang w:val="es-CO"/>
-        </w:rPr>
-        <w:t>que se asignaron</w:t>
-      </w:r>
-    </w:p>
-    <w:p>
-      <w:pPr>
-        <w:pStyle w:val="Prrafodelista"/>
-        <w:numPr>
-          <w:ilvl w:val="2"/>
-          <w:numId w:val="1"/>
-        </w:numPr>
-        <w:rPr>
-          <w:lang w:val="es-CO"/>
-        </w:rPr>
-      </w:pPr>
-      <w:r>
-        <w:rPr>
-          <w:lang w:val="es-CO"/>
-        </w:rPr>
-        <w:t xml:space="preserve">For </w:t>
-      </w:r>
-      <w:r>
-        <w:rPr>
-          <w:lang w:val="es-CO"/>
-        </w:rPr>
-        <w:t>llave, valor in diccionario.</w:t>
-      </w:r>
-      <w:r>
-        <w:rPr>
-          <w:lang w:val="es-CO"/>
-        </w:rPr>
-        <w:t>items():</w:t>
-      </w:r>
-      <w:r>
-        <w:rPr>
-          <w:lang w:val="es-CO"/>
-        </w:rPr>
-        <w:tab/>
-        <w:t>print(llave,valor) -&gt; muestra los dos valores</w:t>
+        <w:t>Manejo de archivos:</w:t>
+      </w:r>
+    </w:p>
+    <w:p>
+      <w:pPr>
+        <w:pStyle w:val="Prrafodelista"/>
+        <w:numPr>
+          <w:ilvl w:val="1"/>
+          <w:numId w:val="1"/>
+        </w:numPr>
+        <w:rPr>
+          <w:lang w:val="es-CO"/>
+        </w:rPr>
+      </w:pPr>
+      <w:r>
+        <w:rPr>
+          <w:noProof/>
+        </w:rPr>
+        <w:drawing>
+          <wp:inline distT="0" distB="0" distL="0" distR="0" wp14:anchorId="06F895E8" wp14:editId="491F08C8">
+            <wp:extent cx="3906316" cy="2336710"/>
+            <wp:effectExtent l="0" t="0" r="0" b="6985"/>
+            <wp:docPr id="3" name="Imagen 3"/>
+            <wp:cNvGraphicFramePr>
+              <a:graphicFrameLocks xmlns:a="http://schemas.openxmlformats.org/drawingml/2006/main" noChangeAspect="1"/>
+            </wp:cNvGraphicFramePr>
+            <a:graphic xmlns:a="http://schemas.openxmlformats.org/drawingml/2006/main">
+              <a:graphicData uri="http://schemas.openxmlformats.org/drawingml/2006/picture">
+                <pic:pic xmlns:pic="http://schemas.openxmlformats.org/drawingml/2006/picture">
+                  <pic:nvPicPr>
+                    <pic:cNvPr id="1" name=""/>
+                    <pic:cNvPicPr/>
+                  </pic:nvPicPr>
+                  <pic:blipFill rotWithShape="1">
+                    <a:blip r:embed="rId8"/>
+                    <a:srcRect l="2868" t="10896" r="53982" b="43194"/>
+                    <a:stretch/>
+                  </pic:blipFill>
+                  <pic:spPr bwMode="auto">
+                    <a:xfrm>
+                      <a:off x="0" y="0"/>
+                      <a:ext cx="3933077" cy="2352718"/>
+                    </a:xfrm>
+                    <a:prstGeom prst="rect">
+                      <a:avLst/>
+                    </a:prstGeom>
+                    <a:ln>
+                      <a:noFill/>
+                    </a:ln>
+                    <a:extLst>
+                      <a:ext uri="{53640926-AAD7-44D8-BBD7-CCE9431645EC}">
+                        <a14:shadowObscured xmlns:a14="http://schemas.microsoft.com/office/drawing/2010/main"/>
+                      </a:ext>
+                    </a:extLst>
+                  </pic:spPr>
+                </pic:pic>
+              </a:graphicData>
+            </a:graphic>
+          </wp:inline>
+        </w:drawing>
+      </w:r>
+    </w:p>
+    <w:p>
+      <w:pPr>
+        <w:pStyle w:val="Prrafodelista"/>
+        <w:numPr>
+          <w:ilvl w:val="1"/>
+          <w:numId w:val="1"/>
+        </w:numPr>
+        <w:rPr>
+          <w:lang w:val="es-CO"/>
+        </w:rPr>
+      </w:pPr>
+      <w:r>
+        <w:rPr>
+          <w:lang w:val="es-CO"/>
+        </w:rPr>
+        <w:t xml:space="preserve">with: manejador de contexto nos evita tener que escribir en este caso el finally para cerrar </w:t>
+      </w:r>
+      <w:r>
+        <w:rPr>
+          <w:lang w:val="es-CO"/>
+        </w:rPr>
+        <w:t>el archivo  try:</w:t>
+      </w:r>
+      <w:r>
+        <w:rPr>
+          <w:lang w:val="es-CO"/>
+        </w:rPr>
+        <w:tab/>
+        <w:t xml:space="preserve">f = open() </w:t>
+      </w:r>
+      <w:r>
+        <w:rPr>
+          <w:lang w:val="es-CO"/>
+        </w:rPr>
+        <w:tab/>
+        <w:t>finally:</w:t>
+      </w:r>
+      <w:r>
+        <w:rPr>
+          <w:lang w:val="es-CO"/>
+        </w:rPr>
+        <w:tab/>
+      </w:r>
+      <w:r>
+        <w:rPr>
+          <w:lang w:val="es-CO"/>
+        </w:rPr>
+        <w:tab/>
+        <w:t>f.close()</w:t>
+      </w:r>
+    </w:p>
+    <w:p>
+      <w:pPr>
+        <w:pStyle w:val="Prrafodelista"/>
+        <w:numPr>
+          <w:ilvl w:val="1"/>
+          <w:numId w:val="1"/>
+        </w:numPr>
+        <w:rPr>
+          <w:lang w:val="es-CO"/>
+        </w:rPr>
+      </w:pPr>
+      <w:r>
+        <w:rPr>
+          <w:noProof/>
+        </w:rPr>
+        <w:drawing>
+          <wp:inline distT="0" distB="0" distL="0" distR="0" wp14:anchorId="053A5C5D" wp14:editId="13AAE00C">
+            <wp:extent cx="3972153" cy="1380564"/>
+            <wp:effectExtent l="0" t="0" r="9525" b="0"/>
+            <wp:docPr id="4" name="Imagen 4"/>
+            <wp:cNvGraphicFramePr>
+              <a:graphicFrameLocks xmlns:a="http://schemas.openxmlformats.org/drawingml/2006/main" noChangeAspect="1"/>
+            </wp:cNvGraphicFramePr>
+            <a:graphic xmlns:a="http://schemas.openxmlformats.org/drawingml/2006/main">
+              <a:graphicData uri="http://schemas.openxmlformats.org/drawingml/2006/picture">
+                <pic:pic xmlns:pic="http://schemas.openxmlformats.org/drawingml/2006/picture">
+                  <pic:nvPicPr>
+                    <pic:cNvPr id="1" name=""/>
+                    <pic:cNvPicPr/>
+                  </pic:nvPicPr>
+                  <pic:blipFill rotWithShape="1">
+                    <a:blip r:embed="rId9"/>
+                    <a:srcRect l="2477" t="21793" r="54768" b="51777"/>
+                    <a:stretch/>
+                  </pic:blipFill>
+                  <pic:spPr bwMode="auto">
+                    <a:xfrm>
+                      <a:off x="0" y="0"/>
+                      <a:ext cx="3981201" cy="1383709"/>
+                    </a:xfrm>
+                    <a:prstGeom prst="rect">
+                      <a:avLst/>
+                    </a:prstGeom>
+                    <a:ln>
+                      <a:noFill/>
+                    </a:ln>
+                    <a:extLst>
+                      <a:ext uri="{53640926-AAD7-44D8-BBD7-CCE9431645EC}">
+                        <a14:shadowObscured xmlns:a14="http://schemas.microsoft.com/office/drawing/2010/main"/>
+                      </a:ext>
+                    </a:extLst>
+                  </pic:spPr>
+                </pic:pic>
+              </a:graphicData>
+            </a:graphic>
+          </wp:inline>
+        </w:drawing>
       </w:r>
     </w:p>
     <w:p>
@@ -902,20 +1484,7 @@
         <w:rPr>
           <w:lang w:val="es-CO"/>
         </w:rPr>
-        <w:t>Tuplas: se pueden definir de dos formas mi_tupla = 1,2,3,4</w:t>
-      </w:r>
-      <w:r>
-        <w:rPr>
-          <w:lang w:val="es-CO"/>
-        </w:rPr>
-        <w:tab/>
-        <w:t>o también mi_tupla = (1,2,3,4). Las tuplas no pueden modificarse toca generar una tupla nueva</w:t>
-      </w:r>
-      <w:r>
-        <w:rPr>
-          <w:lang w:val="es-CO"/>
-        </w:rPr>
-        <w:t>. Para generar una tupla con un solo elemento la syntasis es: mi_tupla = (1,)      , sin la coma se vuelve un entero.</w:t>
+        <w:t>Decoradores: protected</w:t>
       </w:r>
     </w:p>
     <w:p>
@@ -933,117 +1502,67 @@
         <w:rPr>
           <w:lang w:val="es-CO"/>
         </w:rPr>
-        <w:t>Sets: son como las listas pero los elementos no se repiten, se parecen a teoría de conjuntos.</w:t>
-      </w:r>
-      <w:r>
-        <w:rPr>
-          <w:lang w:val="es-CO"/>
-        </w:rPr>
-        <w:tab/>
-        <w:t>s = set([1,2,3])</w:t>
-      </w:r>
-      <w:r>
-        <w:rPr>
-          <w:lang w:val="es-CO"/>
-        </w:rPr>
-        <w:tab/>
-      </w:r>
-      <w:r>
-        <w:rPr>
-          <w:lang w:val="es-CO"/>
-        </w:rPr>
-        <w:tab/>
-        <w:t>t = set([3,4,5])</w:t>
-      </w:r>
-    </w:p>
-    <w:p>
-      <w:pPr>
-        <w:pStyle w:val="Prrafodelista"/>
-        <w:numPr>
-          <w:ilvl w:val="1"/>
-          <w:numId w:val="1"/>
-        </w:numPr>
-        <w:rPr>
-          <w:lang w:val="es-CO"/>
-        </w:rPr>
-      </w:pPr>
-      <w:r>
-        <w:rPr>
-          <w:lang w:val="es-CO"/>
-        </w:rPr>
-        <w:t xml:space="preserve">Operaciones </w:t>
-      </w:r>
-    </w:p>
-    <w:p>
-      <w:pPr>
-        <w:pStyle w:val="Prrafodelista"/>
-        <w:numPr>
-          <w:ilvl w:val="2"/>
-          <w:numId w:val="1"/>
-        </w:numPr>
-      </w:pPr>
-      <w:r>
-        <w:t xml:space="preserve">Unión -&gt; s.union(t) -&gt;set([1,2,3,4,5]) </w:t>
-      </w:r>
-    </w:p>
-    <w:p>
-      <w:pPr>
-        <w:pStyle w:val="Prrafodelista"/>
-        <w:numPr>
-          <w:ilvl w:val="2"/>
-          <w:numId w:val="1"/>
-        </w:numPr>
-      </w:pPr>
-      <w:r>
-        <w:t>Intersección -&gt; s.intersection(t) -&gt;set([3])</w:t>
-      </w:r>
-    </w:p>
-    <w:p>
-      <w:pPr>
-        <w:pStyle w:val="Prrafodelista"/>
-        <w:numPr>
-          <w:ilvl w:val="2"/>
-          <w:numId w:val="1"/>
-        </w:numPr>
-      </w:pPr>
-      <w:r>
-        <w:t>Diferencia -&gt; s.difference(t) -&gt;set([1,2])</w:t>
-      </w:r>
-    </w:p>
-    <w:p>
-      <w:pPr>
-        <w:pStyle w:val="Prrafodelista"/>
-        <w:numPr>
-          <w:ilvl w:val="1"/>
-          <w:numId w:val="1"/>
-        </w:numPr>
-        <w:rPr>
-          <w:lang w:val="es-CO"/>
-        </w:rPr>
-      </w:pPr>
-      <w:r>
-        <w:rPr>
-          <w:lang w:val="es-CO"/>
-        </w:rPr>
-        <w:t>Buscar datos:</w:t>
-      </w:r>
-    </w:p>
-    <w:p>
-      <w:pPr>
-        <w:pStyle w:val="Prrafodelista"/>
-        <w:numPr>
-          <w:ilvl w:val="2"/>
-          <w:numId w:val="1"/>
-        </w:numPr>
-        <w:rPr>
-          <w:lang w:val="es-CO"/>
-        </w:rPr>
-      </w:pPr>
-      <w:r>
-        <w:rPr>
-          <w:lang w:val="es-CO"/>
-        </w:rPr>
-        <w:t>1 in s -&gt; True</w:t>
+        <w:t xml:space="preserve">Script o módulo es lo mismo en </w:t>
+      </w:r>
+      <w:r>
+        <w:rPr>
+          <w:lang w:val="es-CO"/>
+        </w:rPr>
+        <w:t>Python</w:t>
+      </w:r>
+    </w:p>
+    <w:p>
+      <w:pPr>
+        <w:pStyle w:val="Prrafodelista"/>
+        <w:numPr>
+          <w:ilvl w:val="1"/>
+          <w:numId w:val="1"/>
+        </w:numPr>
+        <w:rPr>
+          <w:lang w:val="es-CO"/>
+        </w:rPr>
+      </w:pPr>
+      <w:r>
+        <w:rPr>
+          <w:lang w:val="es-CO"/>
+        </w:rPr>
+        <w:t>Para importar de una clase se puede</w:t>
+      </w:r>
+    </w:p>
+    <w:p>
+      <w:pPr>
+        <w:pStyle w:val="Prrafodelista"/>
+        <w:numPr>
+          <w:ilvl w:val="2"/>
+          <w:numId w:val="1"/>
+        </w:numPr>
+        <w:rPr>
+          <w:lang w:val="es-CO"/>
+        </w:rPr>
+      </w:pPr>
+      <w:r>
+        <w:rPr>
+          <w:lang w:val="es-CO"/>
+        </w:rPr>
+        <w:t>Import nombredelarchivo -&gt; pero luego debemos especificar la clase, nombredelarchivo.nombredelaclase()</w:t>
+      </w:r>
+    </w:p>
+    <w:p>
+      <w:pPr>
+        <w:pStyle w:val="Prrafodelista"/>
+        <w:numPr>
+          <w:ilvl w:val="2"/>
+          <w:numId w:val="1"/>
+        </w:numPr>
+        <w:rPr>
+          <w:lang w:val="es-CO"/>
+        </w:rPr>
+      </w:pPr>
+      <w:r>
+        <w:rPr>
+          <w:lang w:val="es-CO"/>
+        </w:rPr>
+        <w:t>from nombredelarchivo import nombredelaclase,otrosnombresdeclases</w:t>
       </w:r>
     </w:p>
     <w:p>
@@ -1053,15 +1572,176 @@
           <w:ilvl w:val="0"/>
           <w:numId w:val="1"/>
         </w:numPr>
-      </w:pPr>
-      <w:r>
-        <w:t>Dictionary comprehension - list comprehension</w:t>
-      </w:r>
-      <w:r>
-        <w:t xml:space="preserve"> (azúcar </w:t>
-      </w:r>
-      <w:r>
-        <w:t>sintáctica)</w:t>
+        <w:rPr>
+          <w:lang w:val="es-CO"/>
+        </w:rPr>
+      </w:pPr>
+      <w:r>
+        <w:rPr>
+          <w:lang w:val="es-CO"/>
+        </w:rPr>
+        <w:lastRenderedPageBreak/>
+        <w:t>Pip list para listar lo que intaló para entornos virtuales</w:t>
+      </w:r>
+    </w:p>
+    <w:p>
+      <w:pPr>
+        <w:pStyle w:val="Prrafodelista"/>
+        <w:numPr>
+          <w:ilvl w:val="1"/>
+          <w:numId w:val="1"/>
+        </w:numPr>
+        <w:rPr>
+          <w:lang w:val="es-CO"/>
+        </w:rPr>
+      </w:pPr>
+      <w:r>
+        <w:rPr>
+          <w:lang w:val="es-CO"/>
+        </w:rPr>
+        <w:t>Crear un entorno virtual</w:t>
+      </w:r>
+    </w:p>
+    <w:p>
+      <w:pPr>
+        <w:pStyle w:val="Prrafodelista"/>
+        <w:numPr>
+          <w:ilvl w:val="2"/>
+          <w:numId w:val="1"/>
+        </w:numPr>
+        <w:rPr>
+          <w:lang w:val="es-CO"/>
+        </w:rPr>
+      </w:pPr>
+      <w:r>
+        <w:rPr>
+          <w:lang w:val="es-CO"/>
+        </w:rPr>
+        <w:t>Dentro de la carpeta de tu proyecto ejecutas</w:t>
+      </w:r>
+    </w:p>
+    <w:p>
+      <w:pPr>
+        <w:pStyle w:val="Prrafodelista"/>
+        <w:numPr>
+          <w:ilvl w:val="2"/>
+          <w:numId w:val="1"/>
+        </w:numPr>
+        <w:rPr>
+          <w:lang w:val="es-CO"/>
+        </w:rPr>
+      </w:pPr>
+      <w:r>
+        <w:rPr>
+          <w:lang w:val="es-CO"/>
+        </w:rPr>
+        <w:t>virtualenv venv</w:t>
+      </w:r>
+    </w:p>
+    <w:p>
+      <w:pPr>
+        <w:pStyle w:val="Prrafodelista"/>
+        <w:numPr>
+          <w:ilvl w:val="2"/>
+          <w:numId w:val="1"/>
+        </w:numPr>
+        <w:rPr>
+          <w:lang w:val="es-CO"/>
+        </w:rPr>
+      </w:pPr>
+      <w:r>
+        <w:rPr>
+          <w:lang w:val="es-CO"/>
+        </w:rPr>
+        <w:t>Encender un entorno virtual</w:t>
+      </w:r>
+    </w:p>
+    <w:p>
+      <w:pPr>
+        <w:pStyle w:val="Prrafodelista"/>
+        <w:numPr>
+          <w:ilvl w:val="2"/>
+          <w:numId w:val="1"/>
+        </w:numPr>
+      </w:pPr>
+      <w:r>
+        <w:t>source venv/bin/</w:t>
+      </w:r>
+      <w:r>
+        <w:t xml:space="preserve">activate(linux)  </w:t>
+      </w:r>
+      <w:r>
+        <w:tab/>
+        <w:t>venv\Scripts\activate.bat</w:t>
+      </w:r>
+      <w:r>
+        <w:t>(wind)</w:t>
+      </w:r>
+    </w:p>
+    <w:p>
+      <w:pPr>
+        <w:pStyle w:val="Prrafodelista"/>
+        <w:numPr>
+          <w:ilvl w:val="2"/>
+          <w:numId w:val="1"/>
+        </w:numPr>
+        <w:rPr>
+          <w:lang w:val="es-CO"/>
+        </w:rPr>
+      </w:pPr>
+      <w:r>
+        <w:rPr>
+          <w:lang w:val="es-CO"/>
+        </w:rPr>
+        <w:t>Ver las dependencias instaladas en el entorno virtual</w:t>
+      </w:r>
+    </w:p>
+    <w:p>
+      <w:pPr>
+        <w:pStyle w:val="Prrafodelista"/>
+        <w:numPr>
+          <w:ilvl w:val="2"/>
+          <w:numId w:val="1"/>
+        </w:numPr>
+        <w:rPr>
+          <w:lang w:val="es-CO"/>
+        </w:rPr>
+      </w:pPr>
+      <w:r>
+        <w:rPr>
+          <w:lang w:val="es-CO"/>
+        </w:rPr>
+        <w:t>pip freeze</w:t>
+      </w:r>
+    </w:p>
+    <w:p>
+      <w:pPr>
+        <w:pStyle w:val="Prrafodelista"/>
+        <w:numPr>
+          <w:ilvl w:val="2"/>
+          <w:numId w:val="1"/>
+        </w:numPr>
+        <w:rPr>
+          <w:lang w:val="es-CO"/>
+        </w:rPr>
+      </w:pPr>
+      <w:r>
+        <w:rPr>
+          <w:lang w:val="es-CO"/>
+        </w:rPr>
+        <w:t>Instalar dependencias del archivo requirements</w:t>
+      </w:r>
+    </w:p>
+    <w:p>
+      <w:pPr>
+        <w:pStyle w:val="Prrafodelista"/>
+        <w:numPr>
+          <w:ilvl w:val="2"/>
+          <w:numId w:val="1"/>
+        </w:numPr>
+      </w:pPr>
+      <w:r>
+        <w:t>pip install -r requirements.txt</w:t>
       </w:r>
       <w:bookmarkStart w:id="0" w:name="_GoBack"/>
       <w:bookmarkEnd w:id="0"/>
@@ -1070,47 +1750,36 @@
       <w:pPr>
         <w:pStyle w:val="Prrafodelista"/>
         <w:numPr>
-          <w:ilvl w:val="1"/>
-          <w:numId w:val="1"/>
-        </w:numPr>
-        <w:rPr>
-          <w:lang w:val="es-CO"/>
-        </w:rPr>
-      </w:pPr>
-      <w:r>
-        <w:rPr>
-          <w:lang w:val="es-CO"/>
-        </w:rPr>
-        <w:t>List comprehension: se puede reducir código así:</w:t>
-      </w:r>
-      <w:r>
-        <w:rPr>
-          <w:lang w:val="es-CO"/>
-        </w:rPr>
-        <w:tab/>
-        <w:t xml:space="preserve"> </w:t>
-      </w:r>
-      <w:r>
-        <w:rPr>
-          <w:lang w:val="es-CO"/>
-        </w:rPr>
-        <w:t>even = [num for num in range(1,31) if num % 2 == 0]</w:t>
-      </w:r>
-    </w:p>
-    <w:p>
-      <w:pPr>
-        <w:pStyle w:val="Prrafodelista"/>
-        <w:numPr>
-          <w:ilvl w:val="1"/>
-          <w:numId w:val="1"/>
-        </w:numPr>
-      </w:pPr>
-      <w:r>
-        <w:t>Dictionary comprehension:</w:t>
-      </w:r>
-      <w:r>
-        <w:tab/>
-        <w:t xml:space="preserve"> squares = {num: num**2 for num in range(1,11)}</w:t>
+          <w:ilvl w:val="0"/>
+          <w:numId w:val="1"/>
+        </w:numPr>
+        <w:rPr>
+          <w:lang w:val="es-CO"/>
+        </w:rPr>
+      </w:pPr>
+      <w:r>
+        <w:rPr>
+          <w:lang w:val="es-CO"/>
+        </w:rPr>
+        <w:t>¿Qué es web scraping?</w:t>
+      </w:r>
+    </w:p>
+    <w:p>
+      <w:pPr>
+        <w:pStyle w:val="Prrafodelista"/>
+        <w:numPr>
+          <w:ilvl w:val="1"/>
+          <w:numId w:val="1"/>
+        </w:numPr>
+        <w:rPr>
+          <w:lang w:val="es-CO"/>
+        </w:rPr>
+      </w:pPr>
+      <w:r>
+        <w:rPr>
+          <w:lang w:val="es-CO"/>
+        </w:rPr>
+        <w:t>Un web scraping es una herramienta que permite visitar sitios web, analizar su contenido y obtener información.</w:t>
       </w:r>
     </w:p>
     <w:sectPr>
@@ -1675,6 +2344,18 @@
       <w:contextualSpacing/>
     </w:pPr>
   </w:style>
+  <w:style w:type="character" w:styleId="Hipervnculo">
+    <w:name w:val="Hyperlink"/>
+    <w:basedOn w:val="Fuentedeprrafopredeter"/>
+    <w:uiPriority w:val="99"/>
+    <w:semiHidden/>
+    <w:unhideWhenUsed/>
+    <w:rsid w:val="00FD7A15"/>
+    <w:rPr>
+      <w:color w:val="0000FF"/>
+      <w:u w:val="single"/>
+    </w:rPr>
+  </w:style>
 </w:styles>
 </file>
 

</xml_diff>

<commit_message>
Terminando proyecto:aplicacion de terminal, fase 6
</commit_message>
<xml_diff>
--- a/2. Curso de python/Datos importantes.docx
+++ b/2. Curso de python/Datos importantes.docx
@@ -242,6 +242,24 @@
       <w:r>
         <w:tab/>
         <w:t>counter += line.count('Beatriz')  -&gt; count sirve para contar en un string</w:t>
+      </w:r>
+    </w:p>
+    <w:p>
+      <w:pPr>
+        <w:pStyle w:val="Prrafodelista"/>
+        <w:numPr>
+          <w:ilvl w:val="1"/>
+          <w:numId w:val="1"/>
+        </w:numPr>
+        <w:rPr>
+          <w:lang w:val="es-CO"/>
+        </w:rPr>
+      </w:pPr>
+      <w:r>
+        <w:rPr>
+          <w:lang w:val="es-CO"/>
+        </w:rPr>
+        <w:t>enumerate -&gt; entrega el índice de un objeto iterado.</w:t>
       </w:r>
     </w:p>
     <w:p>
@@ -558,6 +576,7 @@
         <w:rPr>
           <w:lang w:val="es-CO"/>
         </w:rPr>
+        <w:lastRenderedPageBreak/>
         <w:t>Operaciones con listas</w:t>
       </w:r>
     </w:p>
@@ -576,7 +595,6 @@
         <w:rPr>
           <w:lang w:val="es-CO"/>
         </w:rPr>
-        <w:lastRenderedPageBreak/>
         <w:t>Suma -&gt; lista3 = lista1 + lista2 -&gt; une las dos listas</w:t>
       </w:r>
     </w:p>
@@ -1168,6 +1186,7 @@
         <w:rPr>
           <w:lang w:val="es-CO"/>
         </w:rPr>
+        <w:lastRenderedPageBreak/>
         <w:t xml:space="preserve">Manejo de errores en python: </w:t>
       </w:r>
       <w:r>
@@ -1198,7 +1217,6 @@
         <w:rPr>
           <w:noProof/>
         </w:rPr>
-        <w:lastRenderedPageBreak/>
         <w:drawing>
           <wp:inline distT="0" distB="0" distL="0" distR="0" wp14:anchorId="4C905941" wp14:editId="55A4DD47">
             <wp:extent cx="3284524" cy="2448187"/>
@@ -1562,6 +1580,7 @@
         <w:rPr>
           <w:lang w:val="es-CO"/>
         </w:rPr>
+        <w:lastRenderedPageBreak/>
         <w:t>from nombredelarchivo import nombredelaclase,otrosnombresdeclases</w:t>
       </w:r>
     </w:p>
@@ -1580,7 +1599,6 @@
         <w:rPr>
           <w:lang w:val="es-CO"/>
         </w:rPr>
-        <w:lastRenderedPageBreak/>
         <w:t>Pip list para listar lo que intaló para entornos virtuales</w:t>
       </w:r>
     </w:p>
@@ -1742,45 +1760,81 @@
       </w:pPr>
       <w:r>
         <w:t>pip install -r requirements.txt</w:t>
+      </w:r>
+    </w:p>
+    <w:p>
+      <w:pPr>
+        <w:pStyle w:val="Prrafodelista"/>
+        <w:numPr>
+          <w:ilvl w:val="0"/>
+          <w:numId w:val="1"/>
+        </w:numPr>
+        <w:rPr>
+          <w:lang w:val="es-CO"/>
+        </w:rPr>
+      </w:pPr>
+      <w:r>
+        <w:rPr>
+          <w:lang w:val="es-CO"/>
+        </w:rPr>
+        <w:t>¿Qué es web scraping?</w:t>
+      </w:r>
+    </w:p>
+    <w:p>
+      <w:pPr>
+        <w:pStyle w:val="Prrafodelista"/>
+        <w:numPr>
+          <w:ilvl w:val="1"/>
+          <w:numId w:val="1"/>
+        </w:numPr>
+        <w:rPr>
+          <w:lang w:val="es-CO"/>
+        </w:rPr>
+      </w:pPr>
+      <w:r>
+        <w:rPr>
+          <w:lang w:val="es-CO"/>
+        </w:rPr>
+        <w:t>Un web scraping es una herramienta que permite visitar sitios web, analizar su contenido y obtener información.</w:t>
+      </w:r>
+    </w:p>
+    <w:p>
+      <w:pPr>
+        <w:pStyle w:val="Prrafodelista"/>
+        <w:numPr>
+          <w:ilvl w:val="0"/>
+          <w:numId w:val="1"/>
+        </w:numPr>
+        <w:rPr>
+          <w:lang w:val="es-CO"/>
+        </w:rPr>
+      </w:pPr>
+      <w:r>
+        <w:rPr>
+          <w:lang w:val="es-CO"/>
+        </w:rPr>
+        <w:t>Persistencia de datos (guardar los datos en el disco duro)</w:t>
+      </w:r>
+    </w:p>
+    <w:p>
+      <w:pPr>
+        <w:pStyle w:val="Prrafodelista"/>
+        <w:numPr>
+          <w:ilvl w:val="1"/>
+          <w:numId w:val="1"/>
+        </w:numPr>
+        <w:rPr>
+          <w:lang w:val="es-CO"/>
+        </w:rPr>
+      </w:pPr>
+      <w:r>
+        <w:rPr>
+          <w:lang w:val="es-CO"/>
+        </w:rPr>
+        <w:t>Archivos .csv (commad separated values)</w:t>
       </w:r>
       <w:bookmarkStart w:id="0" w:name="_GoBack"/>
       <w:bookmarkEnd w:id="0"/>
-    </w:p>
-    <w:p>
-      <w:pPr>
-        <w:pStyle w:val="Prrafodelista"/>
-        <w:numPr>
-          <w:ilvl w:val="0"/>
-          <w:numId w:val="1"/>
-        </w:numPr>
-        <w:rPr>
-          <w:lang w:val="es-CO"/>
-        </w:rPr>
-      </w:pPr>
-      <w:r>
-        <w:rPr>
-          <w:lang w:val="es-CO"/>
-        </w:rPr>
-        <w:t>¿Qué es web scraping?</w:t>
-      </w:r>
-    </w:p>
-    <w:p>
-      <w:pPr>
-        <w:pStyle w:val="Prrafodelista"/>
-        <w:numPr>
-          <w:ilvl w:val="1"/>
-          <w:numId w:val="1"/>
-        </w:numPr>
-        <w:rPr>
-          <w:lang w:val="es-CO"/>
-        </w:rPr>
-      </w:pPr>
-      <w:r>
-        <w:rPr>
-          <w:lang w:val="es-CO"/>
-        </w:rPr>
-        <w:t>Un web scraping es una herramienta que permite visitar sitios web, analizar su contenido y obtener información.</w:t>
-      </w:r>
     </w:p>
     <w:sectPr>
       <w:pgSz w:w="12240" w:h="15840"/>

</xml_diff>